<commit_message>
added new edition of manuscript
</commit_message>
<xml_diff>
--- a/manuscript/motor_control_version8_HJG_mfr.docx
+++ b/manuscript/motor_control_version8_HJG_mfr.docx
@@ -179,7 +179,10 @@
         <w:t xml:space="preserve">. </w:t>
       </w:r>
       <w:r>
-        <w:t xml:space="preserve">We conclude that the Teensy 3.2, in conjunction with </w:t>
+        <w:t xml:space="preserve">We </w:t>
+      </w:r>
+      <w:r>
+        <w:t xml:space="preserve">conclude that the Teensy 3.2, in conjunction with </w:t>
       </w:r>
       <w:r>
         <w:t>Teensy hardware modules</w:t>
@@ -196,16 +199,9 @@
       <w:r>
         <w:t xml:space="preserve">behavior output </w:t>
       </w:r>
-      <w:del w:id="2" w:author="howard" w:date="2018-10-25T09:33:00Z">
-        <w:r>
-          <w:delText>and experimental control</w:delText>
-        </w:r>
-      </w:del>
-      <w:ins w:id="3" w:author="howard" w:date="2018-10-25T09:33:00Z">
-        <w:r>
-          <w:t>in laboratory experiments</w:t>
-        </w:r>
-      </w:ins>
+      <w:r>
+        <w:t>in laboratory experiments</w:t>
+      </w:r>
       <w:r>
         <w:t>.</w:t>
       </w:r>
@@ -233,7 +229,10 @@
         <w:ind w:firstLine="360"/>
       </w:pPr>
       <w:r>
-        <w:t xml:space="preserve">High-speed </w:t>
+        <w:t>High</w:t>
+      </w:r>
+      <w:r>
+        <w:t xml:space="preserve">-speed </w:t>
       </w:r>
       <w:r>
         <w:t>imaging</w:t>
@@ -244,11 +243,9 @@
       <w:r>
         <w:t xml:space="preserve">in </w:t>
       </w:r>
-      <w:ins w:id="4" w:author="howard" w:date="2018-10-25T09:33:00Z">
-        <w:r>
-          <w:t xml:space="preserve">behavioral </w:t>
-        </w:r>
-      </w:ins>
+      <w:r>
+        <w:t xml:space="preserve">behavioral </w:t>
+      </w:r>
       <w:r>
         <w:t xml:space="preserve">neuroscience research </w:t>
       </w:r>
@@ -267,11 +264,9 @@
       <w:r>
         <w:t>temporal fidelity</w:t>
       </w:r>
-      <w:ins w:id="5" w:author="howard" w:date="2018-10-25T09:34:00Z">
-        <w:r>
-          <w:t xml:space="preserve"> and precise integration</w:t>
-        </w:r>
-      </w:ins>
+      <w:r>
+        <w:t xml:space="preserve"> and precise integration</w:t>
+      </w:r>
       <w:r>
         <w:t xml:space="preserve"> between the imaging platform and animal behavior</w:t>
       </w:r>
@@ -279,7 +274,10 @@
         <w:t xml:space="preserve">. </w:t>
       </w:r>
       <w:r>
-        <w:t xml:space="preserve">The recent use of calcium imaging to track the activity of individual cells at millisecond resolution while animals engage in behavior represents such a requirement </w:t>
+        <w:t xml:space="preserve">The recent use of calcium imaging to track </w:t>
+      </w:r>
+      <w:r>
+        <w:t xml:space="preserve">the activity of individual cells at millisecond resolution while animals engage in behavior represents such a requirement </w:t>
       </w:r>
       <w:sdt>
         <w:sdtPr>
@@ -320,11 +318,9 @@
       <w:r>
         <w:t xml:space="preserve">trict alignment of neuronal signals with experimental inputs or outputs </w:t>
       </w:r>
-      <w:ins w:id="6" w:author="howard" w:date="2018-10-25T09:34:00Z">
-        <w:r>
-          <w:t xml:space="preserve">at these sampling frequencies </w:t>
-        </w:r>
-      </w:ins>
+      <w:r>
+        <w:t xml:space="preserve">at these sampling frequencies </w:t>
+      </w:r>
       <w:r>
         <w:t xml:space="preserve">is essential </w:t>
       </w:r>
@@ -361,27 +357,18 @@
       <w:r>
         <w:t xml:space="preserve">This </w:t>
       </w:r>
-      <w:ins w:id="7" w:author="howard" w:date="2018-10-25T09:35:00Z">
-        <w:r>
-          <w:t xml:space="preserve">importance of this </w:t>
-        </w:r>
-      </w:ins>
+      <w:r>
+        <w:t xml:space="preserve">importance of this </w:t>
+      </w:r>
       <w:r>
         <w:t xml:space="preserve">precision will </w:t>
       </w:r>
       <w:r>
         <w:t xml:space="preserve">become even more </w:t>
       </w:r>
-      <w:del w:id="8" w:author="howard" w:date="2018-10-25T09:35:00Z">
-        <w:r>
-          <w:delText xml:space="preserve">important </w:delText>
-        </w:r>
-      </w:del>
-      <w:ins w:id="9" w:author="howard" w:date="2018-10-25T09:35:00Z">
-        <w:r>
-          <w:t xml:space="preserve">relevant </w:t>
-        </w:r>
-      </w:ins>
+      <w:r>
+        <w:t xml:space="preserve">relevant </w:t>
+      </w:r>
       <w:r>
         <w:t xml:space="preserve">with the </w:t>
       </w:r>
@@ -459,7 +446,6 @@
       <w:pPr>
         <w:ind w:firstLine="360"/>
         <w:rPr>
-          <w:ins w:id="10" w:author="howard" w:date="2018-10-25T09:54:00Z"/>
           <w:rFonts w:eastAsiaTheme="minorEastAsia" w:hAnsi="Calibri"/>
           <w:color w:val="000000" w:themeColor="text1"/>
           <w:kern w:val="24"/>
@@ -513,367 +499,259 @@
       <w:r>
         <w:t xml:space="preserve">. </w:t>
       </w:r>
-      <w:ins w:id="11" w:author="howard" w:date="2018-10-25T09:38:00Z">
-        <w:r>
-          <w:t>This</w:t>
-        </w:r>
-      </w:ins>
-      <w:ins w:id="12" w:author="howard" w:date="2018-10-25T09:39:00Z">
-        <w:r>
-          <w:rPr>
-            <w:rFonts w:eastAsiaTheme="minorEastAsia" w:hAnsi="Calibri"/>
-            <w:color w:val="000000" w:themeColor="text1"/>
-            <w:kern w:val="24"/>
-          </w:rPr>
-          <w:t xml:space="preserve"> type of experimental control has traditionally involved the use of expensive lab laboratory equipment for the control and precision timing of stimuli. </w:t>
-        </w:r>
-      </w:ins>
-      <w:ins w:id="13" w:author="howard" w:date="2018-10-25T09:50:00Z">
-        <w:r>
-          <w:rPr>
-            <w:rFonts w:eastAsiaTheme="minorEastAsia" w:hAnsi="Calibri"/>
-            <w:color w:val="000000" w:themeColor="text1"/>
-            <w:kern w:val="24"/>
-          </w:rPr>
-          <w:t>These often involve</w:t>
-        </w:r>
-      </w:ins>
-      <w:ins w:id="14" w:author="howard" w:date="2018-10-25T09:39:00Z">
-        <w:r>
-          <w:rPr>
-            <w:rFonts w:eastAsiaTheme="minorEastAsia" w:hAnsi="Calibri"/>
-            <w:color w:val="000000" w:themeColor="text1"/>
-            <w:kern w:val="24"/>
-          </w:rPr>
-          <w:t xml:space="preserve"> </w:t>
-        </w:r>
-      </w:ins>
-      <w:ins w:id="15" w:author="howard" w:date="2018-10-25T09:50:00Z">
-        <w:r>
-          <w:rPr>
-            <w:rFonts w:eastAsiaTheme="minorEastAsia" w:hAnsi="Calibri"/>
-            <w:color w:val="000000" w:themeColor="text1"/>
-            <w:kern w:val="24"/>
-          </w:rPr>
-          <w:t xml:space="preserve">producing a </w:t>
-        </w:r>
-      </w:ins>
-      <w:ins w:id="16" w:author="howard" w:date="2018-10-25T09:39:00Z">
-        <w:r>
-          <w:rPr>
-            <w:rFonts w:eastAsiaTheme="minorEastAsia" w:hAnsi="Calibri"/>
-            <w:color w:val="000000" w:themeColor="text1"/>
-            <w:kern w:val="24"/>
-          </w:rPr>
-          <w:t>script</w:t>
-        </w:r>
-      </w:ins>
-      <w:ins w:id="17" w:author="howard" w:date="2018-10-25T09:50:00Z">
-        <w:r>
-          <w:rPr>
-            <w:rFonts w:eastAsiaTheme="minorEastAsia" w:hAnsi="Calibri"/>
-            <w:color w:val="000000" w:themeColor="text1"/>
-            <w:kern w:val="24"/>
-          </w:rPr>
-          <w:t xml:space="preserve"> using commercial software (</w:t>
-        </w:r>
-      </w:ins>
-      <w:ins w:id="18" w:author="howard" w:date="2018-10-25T09:51:00Z">
-        <w:r>
-          <w:rPr>
-            <w:rFonts w:eastAsiaTheme="minorEastAsia" w:hAnsi="Calibri"/>
-            <w:color w:val="000000" w:themeColor="text1"/>
-            <w:kern w:val="24"/>
-          </w:rPr>
-          <w:t xml:space="preserve">i.e., </w:t>
-        </w:r>
-      </w:ins>
-      <w:ins w:id="19" w:author="howard" w:date="2018-10-25T09:50:00Z">
-        <w:r>
-          <w:rPr>
-            <w:rFonts w:eastAsiaTheme="minorEastAsia" w:hAnsi="Calibri"/>
-            <w:color w:val="000000" w:themeColor="text1"/>
-            <w:kern w:val="24"/>
-          </w:rPr>
-          <w:t>Labview, MATLAB)</w:t>
-        </w:r>
-      </w:ins>
-      <w:ins w:id="20" w:author="howard" w:date="2018-10-25T09:39:00Z">
-        <w:r>
-          <w:rPr>
-            <w:rFonts w:eastAsiaTheme="minorEastAsia" w:hAnsi="Calibri"/>
-            <w:color w:val="000000" w:themeColor="text1"/>
-            <w:kern w:val="24"/>
-          </w:rPr>
-          <w:t xml:space="preserve"> that triggers the cameras to record</w:t>
-        </w:r>
-      </w:ins>
-      <w:ins w:id="21" w:author="howard" w:date="2018-10-25T09:51:00Z">
-        <w:r>
-          <w:rPr>
-            <w:rFonts w:eastAsiaTheme="minorEastAsia" w:hAnsi="Calibri"/>
-            <w:color w:val="000000" w:themeColor="text1"/>
-            <w:kern w:val="24"/>
-          </w:rPr>
-          <w:t xml:space="preserve"> while providing experimental control through </w:t>
-        </w:r>
-      </w:ins>
-      <w:ins w:id="22" w:author="howard" w:date="2018-10-25T09:39:00Z">
-        <w:r>
-          <w:rPr>
-            <w:rFonts w:eastAsiaTheme="minorEastAsia" w:hAnsi="Calibri"/>
-            <w:color w:val="000000" w:themeColor="text1"/>
-            <w:kern w:val="24"/>
-          </w:rPr>
-          <w:t xml:space="preserve">executed through an expensive Analog to Digital Data Acquisition interface </w:t>
-        </w:r>
-      </w:ins>
-      <w:ins w:id="23" w:author="howard" w:date="2018-10-25T09:51:00Z">
-        <w:r>
-          <w:rPr>
-            <w:rFonts w:eastAsiaTheme="minorEastAsia" w:hAnsi="Calibri"/>
-            <w:color w:val="000000" w:themeColor="text1"/>
-            <w:kern w:val="24"/>
-          </w:rPr>
-          <w:t>(i.e., National Instruments)</w:t>
-        </w:r>
-      </w:ins>
-      <w:ins w:id="24" w:author="howard" w:date="2018-10-25T09:52:00Z">
-        <w:r>
-          <w:rPr>
-            <w:rFonts w:eastAsiaTheme="minorEastAsia" w:hAnsi="Calibri"/>
-            <w:color w:val="000000" w:themeColor="text1"/>
-            <w:kern w:val="24"/>
-          </w:rPr>
-          <w:t xml:space="preserve"> </w:t>
-        </w:r>
-      </w:ins>
-      <w:ins w:id="25" w:author="howard" w:date="2018-10-25T09:39:00Z">
-        <w:r>
-          <w:rPr>
-            <w:rFonts w:eastAsiaTheme="minorEastAsia" w:hAnsi="Calibri"/>
-            <w:color w:val="000000" w:themeColor="text1"/>
-            <w:kern w:val="24"/>
-          </w:rPr>
-          <w:t xml:space="preserve">running on a </w:t>
-        </w:r>
-      </w:ins>
-      <w:ins w:id="26" w:author="howard" w:date="2018-10-25T09:52:00Z">
-        <w:r>
-          <w:rPr>
-            <w:rFonts w:eastAsiaTheme="minorEastAsia" w:hAnsi="Calibri"/>
-            <w:color w:val="000000" w:themeColor="text1"/>
-            <w:kern w:val="24"/>
-          </w:rPr>
-          <w:t>personal computer</w:t>
-        </w:r>
-      </w:ins>
-      <w:ins w:id="27" w:author="howard" w:date="2018-10-25T09:39:00Z">
-        <w:r>
-          <w:rPr>
-            <w:rFonts w:eastAsiaTheme="minorEastAsia" w:hAnsi="Calibri"/>
-            <w:color w:val="000000" w:themeColor="text1"/>
-            <w:kern w:val="24"/>
-          </w:rPr>
-          <w:t xml:space="preserve"> </w:t>
-        </w:r>
-      </w:ins>
-      <w:ins w:id="28" w:author="howard" w:date="2018-10-25T09:52:00Z">
-        <w:r>
-          <w:rPr>
-            <w:rFonts w:eastAsiaTheme="minorEastAsia" w:hAnsi="Calibri"/>
-            <w:color w:val="000000" w:themeColor="text1"/>
-            <w:kern w:val="24"/>
-          </w:rPr>
-          <w:t>using the associated drivers</w:t>
-        </w:r>
-      </w:ins>
-      <w:ins w:id="29" w:author="howard" w:date="2018-10-25T09:39:00Z">
-        <w:r>
-          <w:rPr>
-            <w:rFonts w:eastAsiaTheme="minorEastAsia" w:hAnsi="Calibri"/>
-            <w:color w:val="000000" w:themeColor="text1"/>
-            <w:kern w:val="24"/>
-          </w:rPr>
-          <w:t xml:space="preserve">. This complex system </w:t>
-        </w:r>
-      </w:ins>
-      <w:ins w:id="30" w:author="howard" w:date="2018-10-25T09:52:00Z">
-        <w:r>
-          <w:rPr>
-            <w:rFonts w:eastAsiaTheme="minorEastAsia" w:hAnsi="Calibri"/>
-            <w:color w:val="000000" w:themeColor="text1"/>
-            <w:kern w:val="24"/>
-          </w:rPr>
-          <w:t xml:space="preserve">may also require </w:t>
-        </w:r>
-      </w:ins>
-      <w:ins w:id="31" w:author="howard" w:date="2018-10-25T09:39:00Z">
-        <w:r>
-          <w:rPr>
-            <w:rFonts w:eastAsiaTheme="minorEastAsia" w:hAnsi="Calibri"/>
-            <w:color w:val="000000" w:themeColor="text1"/>
-            <w:kern w:val="24"/>
-          </w:rPr>
-          <w:t xml:space="preserve">additional stimulus generators to produce the analog </w:t>
-        </w:r>
-      </w:ins>
-      <w:ins w:id="32" w:author="howard" w:date="2018-10-25T09:53:00Z">
-        <w:r>
-          <w:rPr>
-            <w:rFonts w:eastAsiaTheme="minorEastAsia" w:hAnsi="Calibri"/>
-            <w:color w:val="000000" w:themeColor="text1"/>
-            <w:kern w:val="24"/>
-          </w:rPr>
-          <w:t>or</w:t>
-        </w:r>
-      </w:ins>
-      <w:ins w:id="33" w:author="howard" w:date="2018-10-25T09:39:00Z">
-        <w:r>
-          <w:rPr>
-            <w:rFonts w:eastAsiaTheme="minorEastAsia" w:hAnsi="Calibri"/>
-            <w:color w:val="000000" w:themeColor="text1"/>
-            <w:kern w:val="24"/>
-          </w:rPr>
-          <w:t xml:space="preserve"> digital signals needed to perform this experiment. Most importantly, while highly precise, the use of such equipment is prohibitively expensive to users outside of well-funded research or industry </w:t>
-        </w:r>
-      </w:ins>
-      <w:ins w:id="34" w:author="howard" w:date="2018-10-25T10:19:00Z">
-        <w:r>
-          <w:rPr>
-            <w:rFonts w:eastAsiaTheme="minorEastAsia" w:hAnsi="Calibri"/>
-            <w:color w:val="000000" w:themeColor="text1"/>
-            <w:kern w:val="24"/>
-          </w:rPr>
-          <w:t>laboratories</w:t>
-        </w:r>
-      </w:ins>
-      <w:ins w:id="35" w:author="howard" w:date="2018-10-25T09:39:00Z">
-        <w:r>
-          <w:rPr>
-            <w:rFonts w:eastAsiaTheme="minorEastAsia" w:hAnsi="Calibri"/>
-            <w:color w:val="000000" w:themeColor="text1"/>
-            <w:kern w:val="24"/>
-          </w:rPr>
-          <w:t xml:space="preserve">.  </w:t>
-        </w:r>
-      </w:ins>
-    </w:p>
-    <w:p>
-      <w:pPr>
-        <w:rPr>
-          <w:ins w:id="36" w:author="howard" w:date="2018-10-25T09:54:00Z"/>
+      <w:r>
+        <w:t>This</w:t>
+      </w:r>
+      <w:r>
+        <w:rPr>
           <w:rFonts w:eastAsiaTheme="minorEastAsia" w:hAnsi="Calibri"/>
           <w:color w:val="000000" w:themeColor="text1"/>
           <w:kern w:val="24"/>
         </w:rPr>
-      </w:pPr>
+        <w:t xml:space="preserve"> type of experimental control has traditionally involved the use of expensive lab laboratory equipment for the control and precision timing of stimuli. </w:t>
+      </w:r>
+      <w:r>
+        <w:rPr>
+          <w:rFonts w:eastAsiaTheme="minorEastAsia" w:hAnsi="Calibri"/>
+          <w:color w:val="000000" w:themeColor="text1"/>
+          <w:kern w:val="24"/>
+        </w:rPr>
+        <w:t>These often involve</w:t>
+      </w:r>
+      <w:r>
+        <w:rPr>
+          <w:rFonts w:eastAsiaTheme="minorEastAsia" w:hAnsi="Calibri"/>
+          <w:color w:val="000000" w:themeColor="text1"/>
+          <w:kern w:val="24"/>
+        </w:rPr>
+        <w:t xml:space="preserve"> </w:t>
+      </w:r>
+      <w:r>
+        <w:rPr>
+          <w:rFonts w:eastAsiaTheme="minorEastAsia" w:hAnsi="Calibri"/>
+          <w:color w:val="000000" w:themeColor="text1"/>
+          <w:kern w:val="24"/>
+        </w:rPr>
+        <w:t xml:space="preserve">producing a </w:t>
+      </w:r>
+      <w:r>
+        <w:rPr>
+          <w:rFonts w:eastAsiaTheme="minorEastAsia" w:hAnsi="Calibri"/>
+          <w:color w:val="000000" w:themeColor="text1"/>
+          <w:kern w:val="24"/>
+        </w:rPr>
+        <w:t>script</w:t>
+      </w:r>
+      <w:r>
+        <w:rPr>
+          <w:rFonts w:eastAsiaTheme="minorEastAsia" w:hAnsi="Calibri"/>
+          <w:color w:val="000000" w:themeColor="text1"/>
+          <w:kern w:val="24"/>
+        </w:rPr>
+        <w:t xml:space="preserve"> using commercial software (i.e., Labview, MATLAB)</w:t>
+      </w:r>
+      <w:r>
+        <w:rPr>
+          <w:rFonts w:eastAsiaTheme="minorEastAsia" w:hAnsi="Calibri"/>
+          <w:color w:val="000000" w:themeColor="text1"/>
+          <w:kern w:val="24"/>
+        </w:rPr>
+        <w:t xml:space="preserve"> that triggers the cameras to record</w:t>
+      </w:r>
+      <w:r>
+        <w:rPr>
+          <w:rFonts w:eastAsiaTheme="minorEastAsia" w:hAnsi="Calibri"/>
+          <w:color w:val="000000" w:themeColor="text1"/>
+          <w:kern w:val="24"/>
+        </w:rPr>
+        <w:t xml:space="preserve"> while providing experimental control through </w:t>
+      </w:r>
+      <w:r>
+        <w:rPr>
+          <w:rFonts w:eastAsiaTheme="minorEastAsia" w:hAnsi="Calibri"/>
+          <w:color w:val="000000" w:themeColor="text1"/>
+          <w:kern w:val="24"/>
+        </w:rPr>
+        <w:t xml:space="preserve">executed through an expensive Analog to Digital Data Acquisition interface </w:t>
+      </w:r>
+      <w:r>
+        <w:rPr>
+          <w:rFonts w:eastAsiaTheme="minorEastAsia" w:hAnsi="Calibri"/>
+          <w:color w:val="000000" w:themeColor="text1"/>
+          <w:kern w:val="24"/>
+        </w:rPr>
+        <w:t xml:space="preserve">(i.e., National Instruments) </w:t>
+      </w:r>
+      <w:r>
+        <w:rPr>
+          <w:rFonts w:eastAsiaTheme="minorEastAsia" w:hAnsi="Calibri"/>
+          <w:color w:val="000000" w:themeColor="text1"/>
+          <w:kern w:val="24"/>
+        </w:rPr>
+        <w:t xml:space="preserve">running on a </w:t>
+      </w:r>
+      <w:r>
+        <w:rPr>
+          <w:rFonts w:eastAsiaTheme="minorEastAsia" w:hAnsi="Calibri"/>
+          <w:color w:val="000000" w:themeColor="text1"/>
+          <w:kern w:val="24"/>
+        </w:rPr>
+        <w:t>personal computer</w:t>
+      </w:r>
+      <w:r>
+        <w:rPr>
+          <w:rFonts w:eastAsiaTheme="minorEastAsia" w:hAnsi="Calibri"/>
+          <w:color w:val="000000" w:themeColor="text1"/>
+          <w:kern w:val="24"/>
+        </w:rPr>
+        <w:t xml:space="preserve"> </w:t>
+      </w:r>
+      <w:r>
+        <w:rPr>
+          <w:rFonts w:eastAsiaTheme="minorEastAsia" w:hAnsi="Calibri"/>
+          <w:color w:val="000000" w:themeColor="text1"/>
+          <w:kern w:val="24"/>
+        </w:rPr>
+        <w:t>using the associated drivers</w:t>
+      </w:r>
+      <w:r>
+        <w:rPr>
+          <w:rFonts w:eastAsiaTheme="minorEastAsia" w:hAnsi="Calibri"/>
+          <w:color w:val="000000" w:themeColor="text1"/>
+          <w:kern w:val="24"/>
+        </w:rPr>
+        <w:t xml:space="preserve">. This complex system </w:t>
+      </w:r>
+      <w:r>
+        <w:rPr>
+          <w:rFonts w:eastAsiaTheme="minorEastAsia" w:hAnsi="Calibri"/>
+          <w:color w:val="000000" w:themeColor="text1"/>
+          <w:kern w:val="24"/>
+        </w:rPr>
+        <w:t xml:space="preserve">may also require </w:t>
+      </w:r>
+      <w:r>
+        <w:rPr>
+          <w:rFonts w:eastAsiaTheme="minorEastAsia" w:hAnsi="Calibri"/>
+          <w:color w:val="000000" w:themeColor="text1"/>
+          <w:kern w:val="24"/>
+        </w:rPr>
+        <w:t xml:space="preserve">additional stimulus generators to produce the analog </w:t>
+      </w:r>
+      <w:r>
+        <w:rPr>
+          <w:rFonts w:eastAsiaTheme="minorEastAsia" w:hAnsi="Calibri"/>
+          <w:color w:val="000000" w:themeColor="text1"/>
+          <w:kern w:val="24"/>
+        </w:rPr>
+        <w:t>or</w:t>
+      </w:r>
+      <w:r>
+        <w:rPr>
+          <w:rFonts w:eastAsiaTheme="minorEastAsia" w:hAnsi="Calibri"/>
+          <w:color w:val="000000" w:themeColor="text1"/>
+          <w:kern w:val="24"/>
+        </w:rPr>
+        <w:t xml:space="preserve"> digital signals needed to perform this experiment. Most importantly, while highly precise, the use of such equipment is prohibitively expensive to users outside of well-funded research or industry </w:t>
+      </w:r>
+      <w:r>
+        <w:rPr>
+          <w:rFonts w:eastAsiaTheme="minorEastAsia" w:hAnsi="Calibri"/>
+          <w:color w:val="000000" w:themeColor="text1"/>
+          <w:kern w:val="24"/>
+        </w:rPr>
+        <w:t>laboratories</w:t>
+      </w:r>
+      <w:r>
+        <w:rPr>
+          <w:rFonts w:eastAsiaTheme="minorEastAsia" w:hAnsi="Calibri"/>
+          <w:color w:val="000000" w:themeColor="text1"/>
+          <w:kern w:val="24"/>
+        </w:rPr>
+        <w:t xml:space="preserve">.  </w:t>
+      </w:r>
     </w:p>
     <w:p>
       <w:pPr>
         <w:rPr>
-          <w:del w:id="37" w:author="howard" w:date="2018-10-25T09:56:00Z"/>
-        </w:rPr>
-      </w:pPr>
-      <w:ins w:id="38" w:author="howard" w:date="2018-10-25T09:54:00Z">
-        <w:r>
-          <w:rPr>
-            <w:rFonts w:eastAsiaTheme="minorEastAsia" w:hAnsi="Calibri"/>
-            <w:color w:val="000000" w:themeColor="text1"/>
-            <w:kern w:val="24"/>
-          </w:rPr>
-          <w:t xml:space="preserve">Over the last several years, the emergence of small </w:t>
-        </w:r>
-        <w:r>
-          <w:t xml:space="preserve">highly precise microcontrollers </w:t>
-        </w:r>
-      </w:ins>
-      <w:ins w:id="39" w:author="howard" w:date="2018-10-25T09:55:00Z">
-        <w:r>
-          <w:t xml:space="preserve">for use by hobbyists have gained traction across a variety of scientific fields (cite)  </w:t>
-        </w:r>
-      </w:ins>
-      <w:del w:id="40" w:author="howard" w:date="2018-10-25T09:54:00Z">
-        <w:r>
-          <w:delText>Using microcontrollers can address this issue</w:delText>
-        </w:r>
-      </w:del>
-      <w:r>
-        <w:t>.</w:t>
-      </w:r>
-      <w:ins w:id="41" w:author="howard" w:date="2018-10-25T09:56:00Z">
-        <w:r>
-          <w:t>These microcontrollers a</w:t>
-        </w:r>
-      </w:ins>
-      <w:ins w:id="42" w:author="howard" w:date="2018-10-25T09:57:00Z">
-        <w:r>
-          <w:t>re</w:t>
-        </w:r>
-      </w:ins>
+          <w:rFonts w:eastAsiaTheme="minorEastAsia" w:hAnsi="Calibri"/>
+          <w:color w:val="000000" w:themeColor="text1"/>
+          <w:kern w:val="24"/>
+        </w:rPr>
+      </w:pPr>
     </w:p>
     <w:p>
-      <w:del w:id="43" w:author="howard" w:date="2018-10-25T09:56:00Z">
-        <w:r>
-          <w:delText>S</w:delText>
-        </w:r>
-      </w:del>
-      <w:ins w:id="44" w:author="howard" w:date="2018-10-25T09:57:00Z">
-        <w:r>
-          <w:t>s</w:t>
-        </w:r>
-      </w:ins>
+      <w:r>
+        <w:rPr>
+          <w:rFonts w:eastAsiaTheme="minorEastAsia" w:hAnsi="Calibri"/>
+          <w:color w:val="000000" w:themeColor="text1"/>
+          <w:kern w:val="24"/>
+        </w:rPr>
+        <w:lastRenderedPageBreak/>
+        <w:t xml:space="preserve">Over the last several years, the emergence of small </w:t>
+      </w:r>
+      <w:r>
+        <w:t xml:space="preserve">highly precise microcontrollers for use by hobbyists have gained traction across a variety of scientific fields (cite)  </w:t>
+      </w:r>
+      <w:r>
+        <w:t>.</w:t>
+      </w:r>
+      <w:r>
+        <w:t>These microcontrollers are</w:t>
+      </w:r>
+      <w:r>
+        <w:t xml:space="preserve"> </w:t>
+      </w:r>
+      <w:r>
+        <w:t>s</w:t>
+      </w:r>
       <w:r>
         <w:t>mall, affordable, open-source</w:t>
       </w:r>
-      <w:ins w:id="45" w:author="howard" w:date="2018-10-25T09:57:00Z">
-        <w:r>
-          <w:t xml:space="preserve"> and while </w:t>
-        </w:r>
-        <w:r>
-          <w:rPr>
-            <w:rFonts w:eastAsiaTheme="minorEastAsia" w:hAnsi="Calibri"/>
-            <w:color w:val="000000" w:themeColor="text1"/>
-            <w:kern w:val="24"/>
-          </w:rPr>
-          <w:t>still precise, allow</w:t>
-        </w:r>
-        <w:r>
-          <w:rPr>
-            <w:rFonts w:eastAsiaTheme="minorEastAsia" w:hAnsi="Calibri"/>
-            <w:color w:val="000000" w:themeColor="text1"/>
-            <w:kern w:val="24"/>
-          </w:rPr>
-          <w:t xml:space="preserve"> for customization and easy implementation with a low initial cost. Such</w:t>
-        </w:r>
-        <w:r>
-          <w:rPr>
-            <w:rFonts w:eastAsiaTheme="minorEastAsia" w:hAnsi="Calibri"/>
-            <w:color w:val="000000" w:themeColor="text1"/>
-            <w:kern w:val="24"/>
-          </w:rPr>
-          <w:t xml:space="preserve"> a </w:t>
-        </w:r>
-        <w:r>
-          <w:rPr>
-            <w:rFonts w:eastAsiaTheme="minorEastAsia" w:hAnsi="Calibri"/>
-            <w:color w:val="000000" w:themeColor="text1"/>
-            <w:kern w:val="24"/>
-          </w:rPr>
-          <w:t xml:space="preserve">system would allow many individuals to explore scientific questions with low barriers to entry. </w:t>
-        </w:r>
-        <w:r>
-          <w:t xml:space="preserve"> </w:t>
-        </w:r>
-      </w:ins>
-      <w:r>
-        <w:t xml:space="preserve"> </w:t>
-      </w:r>
-      <w:ins w:id="46" w:author="howard" w:date="2018-10-25T09:57:00Z">
-        <w:r>
-          <w:t xml:space="preserve">Two such </w:t>
-        </w:r>
-      </w:ins>
+      <w:r>
+        <w:t xml:space="preserve"> and while </w:t>
+      </w:r>
+      <w:r>
+        <w:rPr>
+          <w:rFonts w:eastAsiaTheme="minorEastAsia" w:hAnsi="Calibri"/>
+          <w:color w:val="000000" w:themeColor="text1"/>
+          <w:kern w:val="24"/>
+        </w:rPr>
+        <w:t>still precise, allow</w:t>
+      </w:r>
+      <w:r>
+        <w:rPr>
+          <w:rFonts w:eastAsiaTheme="minorEastAsia" w:hAnsi="Calibri"/>
+          <w:color w:val="000000" w:themeColor="text1"/>
+          <w:kern w:val="24"/>
+        </w:rPr>
+        <w:t xml:space="preserve"> for customization and easy implementation with a low initial cost. Such</w:t>
+      </w:r>
+      <w:r>
+        <w:rPr>
+          <w:rFonts w:eastAsiaTheme="minorEastAsia" w:hAnsi="Calibri"/>
+          <w:color w:val="000000" w:themeColor="text1"/>
+          <w:kern w:val="24"/>
+        </w:rPr>
+        <w:t xml:space="preserve"> a </w:t>
+      </w:r>
+      <w:r>
+        <w:rPr>
+          <w:rFonts w:eastAsiaTheme="minorEastAsia" w:hAnsi="Calibri"/>
+          <w:color w:val="000000" w:themeColor="text1"/>
+          <w:kern w:val="24"/>
+        </w:rPr>
+        <w:t xml:space="preserve">system would allow many individuals to explore scientific questions with low barriers to entry. </w:t>
+      </w:r>
+      <w:r>
+        <w:t xml:space="preserve"> </w:t>
+      </w:r>
+      <w:r>
+        <w:t xml:space="preserve"> </w:t>
+      </w:r>
+      <w:r>
+        <w:t xml:space="preserve">Two such </w:t>
+      </w:r>
       <w:r>
         <w:t>m</w:t>
       </w:r>
@@ -883,24 +761,18 @@
       <w:r>
         <w:t xml:space="preserve"> </w:t>
       </w:r>
-      <w:ins w:id="47" w:author="howard" w:date="2018-10-25T09:58:00Z">
-        <w:r>
-          <w:t>(</w:t>
-        </w:r>
-      </w:ins>
-      <w:del w:id="48" w:author="howard" w:date="2018-10-25T09:58:00Z">
-        <w:r>
-          <w:delText xml:space="preserve">such as </w:delText>
-        </w:r>
-      </w:del>
-      <w:r>
-        <w:t>the Teensy 3.2 or Arduino UNO</w:t>
-      </w:r>
-      <w:ins w:id="49" w:author="howard" w:date="2018-10-25T09:58:00Z">
-        <w:r>
-          <w:t>)</w:t>
-        </w:r>
-      </w:ins>
+      <w:r>
+        <w:t>(</w:t>
+      </w:r>
+      <w:r>
+        <w:t xml:space="preserve">the Teensy </w:t>
+      </w:r>
+      <w:r>
+        <w:t>3.2 or Arduino UNO</w:t>
+      </w:r>
+      <w:r>
+        <w:t>)</w:t>
+      </w:r>
       <w:r>
         <w:t xml:space="preserve"> are capable of delivering </w:t>
       </w:r>
@@ -986,7 +858,10 @@
         <w:t xml:space="preserve">utilizing this type of microcontroller </w:t>
       </w:r>
       <w:r>
-        <w:t xml:space="preserve">doesn’t require much experience in the realm of electronics, as explained in depth previously </w:t>
+        <w:t xml:space="preserve">doesn’t require much experience in the realm of electronics, as </w:t>
+      </w:r>
+      <w:r>
+        <w:t xml:space="preserve">explained in depth previously </w:t>
       </w:r>
       <w:sdt>
         <w:sdtPr>
@@ -1016,21 +891,11 @@
         </w:sdtContent>
       </w:sdt>
       <w:r>
-        <w:t>. In addition to the standard features that the Arduino UNO, for example</w:t>
-      </w:r>
-      <w:del w:id="50" w:author="howard" w:date="2018-10-25T10:21:00Z">
-        <w:r>
-          <w:delText>, offers</w:delText>
-        </w:r>
-      </w:del>
-      <w:r>
-        <w:t xml:space="preserve">, the Teensy 3.2 </w:t>
-      </w:r>
-      <w:ins w:id="51" w:author="howard" w:date="2018-10-25T10:21:00Z">
-        <w:r>
-          <w:t xml:space="preserve">also </w:t>
-        </w:r>
-      </w:ins>
+        <w:t xml:space="preserve">. In addition to the standard features that the Arduino UNO, for example, the Teensy 3.2 </w:t>
+      </w:r>
+      <w:r>
+        <w:t xml:space="preserve">also </w:t>
+      </w:r>
       <w:r>
         <w:t>delivers true analog output</w:t>
       </w:r>
@@ -1040,133 +905,68 @@
       <w:r>
         <w:t>. A</w:t>
       </w:r>
-      <w:ins w:id="52" w:author="howard" w:date="2018-10-25T10:21:00Z">
-        <w:r>
-          <w:t>n open source</w:t>
-        </w:r>
-      </w:ins>
-      <w:r>
-        <w:t xml:space="preserve"> </w:t>
-      </w:r>
-      <w:ins w:id="53" w:author="howard" w:date="2018-10-25T10:22:00Z">
-        <w:r>
-          <w:t xml:space="preserve">Audio </w:t>
-        </w:r>
-      </w:ins>
-      <w:r>
-        <w:t xml:space="preserve">library available only for the Teensy, </w:t>
-      </w:r>
-      <w:del w:id="54" w:author="howard" w:date="2018-10-25T10:22:00Z">
-        <w:r>
-          <w:delText>the Audio library</w:delText>
-        </w:r>
-      </w:del>
-      <w:r>
-        <w:t xml:space="preserve">, </w:t>
-      </w:r>
-      <w:del w:id="55" w:author="howard" w:date="2018-10-25T10:22:00Z">
-        <w:r>
-          <w:delText>makes use of this</w:delText>
-        </w:r>
-      </w:del>
-      <w:ins w:id="56" w:author="howard" w:date="2018-10-25T10:22:00Z">
-        <w:r>
-          <w:t xml:space="preserve">adds more functionality </w:t>
-        </w:r>
-      </w:ins>
-      <w:r>
-        <w:t xml:space="preserve"> </w:t>
-      </w:r>
-      <w:del w:id="57" w:author="howard" w:date="2018-10-25T10:22:00Z">
-        <w:r>
-          <w:delText>additional feature</w:delText>
-        </w:r>
-        <w:r>
-          <w:delText xml:space="preserve"> </w:delText>
-        </w:r>
-      </w:del>
+      <w:r>
+        <w:t>n open source</w:t>
+      </w:r>
+      <w:r>
+        <w:t xml:space="preserve"> </w:t>
+      </w:r>
+      <w:r>
+        <w:t xml:space="preserve">Audio </w:t>
+      </w:r>
+      <w:r>
+        <w:t xml:space="preserve">library available only for the Teensy, , </w:t>
+      </w:r>
+      <w:r>
+        <w:t xml:space="preserve">adds more functionality </w:t>
+      </w:r>
+      <w:r>
+        <w:t xml:space="preserve"> </w:t>
+      </w:r>
       <w:r>
         <w:t xml:space="preserve">by providing a simple way to create and/or play sounds directly from the </w:t>
       </w:r>
-      <w:del w:id="58" w:author="howard" w:date="2018-10-25T10:22:00Z">
-        <w:r>
-          <w:delText>Teensy</w:delText>
-        </w:r>
-      </w:del>
-      <w:ins w:id="59" w:author="howard" w:date="2018-10-25T10:22:00Z">
-        <w:r>
-          <w:t>device</w:t>
-        </w:r>
-      </w:ins>
+      <w:r>
+        <w:t>device</w:t>
+      </w:r>
       <w:r>
         <w:t>. Therefore, operant conditioning experiments that utilize sound do</w:t>
       </w:r>
-      <w:ins w:id="60" w:author="howard" w:date="2018-10-25T10:22:00Z">
-        <w:r>
-          <w:t xml:space="preserve"> not</w:t>
-        </w:r>
-      </w:ins>
-      <w:del w:id="61" w:author="howard" w:date="2018-10-25T10:22:00Z">
-        <w:r>
-          <w:delText>n’</w:delText>
-        </w:r>
-      </w:del>
-      <w:r>
-        <w:t xml:space="preserve">t necessitate additional </w:t>
-      </w:r>
-      <w:ins w:id="62" w:author="howard" w:date="2018-10-25T10:22:00Z">
-        <w:r>
-          <w:t xml:space="preserve">audio </w:t>
-        </w:r>
-      </w:ins>
+      <w:r>
+        <w:t xml:space="preserve"> not</w:t>
+      </w:r>
+      <w:r>
+        <w:t xml:space="preserve"> necessitate additional </w:t>
+      </w:r>
+      <w:r>
+        <w:t xml:space="preserve">audio </w:t>
+      </w:r>
       <w:r>
         <w:t xml:space="preserve">equipment or knowledge of electrical circuits, aside from an inexpensive </w:t>
       </w:r>
-      <w:ins w:id="63" w:author="howard" w:date="2018-10-25T10:23:00Z">
-        <w:r>
-          <w:t xml:space="preserve">direct plug-in </w:t>
-        </w:r>
-      </w:ins>
+      <w:r>
+        <w:t xml:space="preserve">direct plug-in </w:t>
+      </w:r>
       <w:r>
         <w:t xml:space="preserve">amplifier for </w:t>
       </w:r>
-      <w:ins w:id="64" w:author="howard" w:date="2018-10-25T10:23:00Z">
-        <w:r>
-          <w:t xml:space="preserve">the </w:t>
-        </w:r>
-      </w:ins>
-      <w:r>
-        <w:t>microcontroller</w:t>
-      </w:r>
-      <w:del w:id="65" w:author="howard" w:date="2018-10-25T10:23:00Z">
-        <w:r>
-          <w:delText>s</w:delText>
-        </w:r>
-      </w:del>
-      <w:r>
-        <w:t xml:space="preserve"> and a speaker.</w:t>
+      <w:r>
+        <w:t xml:space="preserve">the </w:t>
+      </w:r>
+      <w:r>
+        <w:t xml:space="preserve">microcontroller </w:t>
+      </w:r>
+      <w:r>
+        <w:t>and a speaker.</w:t>
       </w:r>
     </w:p>
     <w:p>
       <w:pPr>
         <w:ind w:firstLine="360"/>
       </w:pPr>
-      <w:ins w:id="66" w:author="howard" w:date="2018-10-25T10:25:00Z">
-        <w:r>
-          <w:t xml:space="preserve">Camera control via an Arduino device </w:t>
-        </w:r>
-      </w:ins>
-      <w:ins w:id="67" w:author="howard" w:date="2018-10-25T10:26:00Z">
-        <w:r>
-          <w:t xml:space="preserve">that initiates only the start of an imaging sequence </w:t>
-        </w:r>
-      </w:ins>
-      <w:ins w:id="68" w:author="howard" w:date="2018-10-25T10:25:00Z">
-        <w:r>
-          <w:t xml:space="preserve">has been previously shown </w:t>
-        </w:r>
-      </w:ins>
-      <w:customXmlInsRangeStart w:id="69" w:author="howard" w:date="2018-10-25T10:25:00Z"/>
+      <w:r>
+        <w:t xml:space="preserve">Camera control via an Arduino device that initiates only the start of an imaging sequence has been previously shown </w:t>
+      </w:r>
       <w:sdt>
         <w:sdtPr>
           <w:id w:val="1035160559"/>
@@ -1174,332 +974,115 @@
         </w:sdtPr>
         <w:sdtEndPr/>
         <w:sdtContent>
-          <w:customXmlInsRangeEnd w:id="69"/>
-          <w:ins w:id="70" w:author="howard" w:date="2018-10-25T10:25:00Z">
-            <w:r>
-              <w:fldChar w:fldCharType="begin"/>
-            </w:r>
-            <w:r>
-              <w:instrText xml:space="preserve">CITATION Mic17 \l 1033 </w:instrText>
-            </w:r>
-            <w:r>
-              <w:fldChar w:fldCharType="separate"/>
-            </w:r>
-            <w:r>
-              <w:rPr>
-                <w:noProof/>
-              </w:rPr>
-              <w:t>(Micallef, Takahashi, Larkum, &amp; Palmer, 2017)</w:t>
-            </w:r>
-            <w:r>
-              <w:fldChar w:fldCharType="end"/>
-            </w:r>
-          </w:ins>
-          <w:customXmlInsRangeStart w:id="71" w:author="howard" w:date="2018-10-25T10:25:00Z"/>
+          <w:r>
+            <w:fldChar w:fldCharType="begin"/>
+          </w:r>
+          <w:r>
+            <w:instrText xml:space="preserve">CITATION Mic17 \l 1033 </w:instrText>
+          </w:r>
+          <w:r>
+            <w:fldChar w:fldCharType="separate"/>
+          </w:r>
+          <w:r>
+            <w:rPr>
+              <w:noProof/>
+            </w:rPr>
+            <w:t>(Micallef, Takahashi, Larkum, &amp; Palmer, 2017)</w:t>
+          </w:r>
+          <w:r>
+            <w:fldChar w:fldCharType="end"/>
+          </w:r>
         </w:sdtContent>
       </w:sdt>
-      <w:customXmlInsRangeEnd w:id="71"/>
-      <w:ins w:id="72" w:author="howard" w:date="2018-10-25T10:25:00Z">
-        <w:r>
-          <w:t xml:space="preserve">. </w:t>
-        </w:r>
-      </w:ins>
-      <w:moveToRangeStart w:id="73" w:author="howard" w:date="2018-10-25T10:25:00Z" w:name="move528226466"/>
-      <w:moveTo w:id="74" w:author="howard" w:date="2018-10-25T10:25:00Z">
-        <w:r>
-          <w:t>However, a limitation of this approach is that it is necessary to synchronize frame timing with behavioral data after the experiment is complete, which is inexact and may necessitate interpolation.</w:t>
-        </w:r>
-      </w:moveTo>
-      <w:moveToRangeEnd w:id="73"/>
-      <w:ins w:id="75" w:author="howard" w:date="2018-10-25T10:27:00Z">
-        <w:r>
-          <w:t xml:space="preserve"> However, </w:t>
-        </w:r>
-      </w:ins>
-      <w:del w:id="76" w:author="howard" w:date="2018-10-25T10:27:00Z">
-        <w:r>
-          <w:delText>In addition,</w:delText>
-        </w:r>
-      </w:del>
-      <w:r>
-        <w:t xml:space="preserve"> </w:t>
-      </w:r>
-      <w:r>
-        <w:t>Arduino and Teensy devices</w:t>
-      </w:r>
-      <w:r>
-        <w:t xml:space="preserve"> can </w:t>
-      </w:r>
-      <w:ins w:id="77" w:author="howard" w:date="2018-10-25T10:27:00Z">
-        <w:r>
-          <w:t xml:space="preserve">instead </w:t>
-        </w:r>
-      </w:ins>
-      <w:r>
-        <w:t xml:space="preserve">be </w:t>
-      </w:r>
-      <w:del w:id="78" w:author="howard" w:date="2018-10-25T10:27:00Z">
-        <w:r>
-          <w:delText xml:space="preserve">useful </w:delText>
-        </w:r>
-      </w:del>
-      <w:ins w:id="79" w:author="howard" w:date="2018-10-25T10:27:00Z">
-        <w:r>
-          <w:t xml:space="preserve">used </w:t>
-        </w:r>
-      </w:ins>
-      <w:r>
-        <w:t>to precisely time imaging</w:t>
-      </w:r>
-      <w:ins w:id="80" w:author="howard" w:date="2018-10-25T10:27:00Z">
-        <w:r>
-          <w:t xml:space="preserve"> capture for each frame</w:t>
-        </w:r>
-      </w:ins>
       <w:r>
         <w:t xml:space="preserve">. </w:t>
       </w:r>
       <w:r>
-        <w:t xml:space="preserve">A common </w:t>
-      </w:r>
-      <w:del w:id="81" w:author="howard" w:date="2018-10-25T10:33:00Z">
-        <w:r>
-          <w:delText xml:space="preserve">imaging </w:delText>
-        </w:r>
-      </w:del>
-      <w:r>
-        <w:t xml:space="preserve">technique </w:t>
-      </w:r>
-      <w:ins w:id="82" w:author="howard" w:date="2018-10-25T10:34:00Z">
-        <w:r>
-          <w:t xml:space="preserve">in laboratory studies using more expensive AD converters </w:t>
-        </w:r>
-      </w:ins>
-      <w:r>
-        <w:t>is to set up an imaging device to utilize an “external trigger”, where the rising phase of a digital pulse or TTL pulse either initiates a sequence of internally clocked image capture</w:t>
-      </w:r>
-      <w:ins w:id="83" w:author="howard" w:date="2018-10-25T10:33:00Z">
-        <w:r>
-          <w:t>s</w:t>
-        </w:r>
-      </w:ins>
-      <w:del w:id="84" w:author="howard" w:date="2018-10-25T10:33:00Z">
-        <w:r>
-          <w:delText>s</w:delText>
-        </w:r>
-      </w:del>
-      <w:customXmlDelRangeStart w:id="85" w:author="howard" w:date="2018-10-25T10:33:00Z"/>
-      <w:sdt>
-        <w:sdtPr>
-          <w:id w:val="-81371563"/>
-          <w:citation/>
-        </w:sdtPr>
-        <w:sdtEndPr/>
-        <w:sdtContent>
-          <w:customXmlDelRangeEnd w:id="85"/>
-          <w:del w:id="86" w:author="howard" w:date="2018-10-25T10:33:00Z">
-            <w:r>
-              <w:fldChar w:fldCharType="begin"/>
-            </w:r>
-            <w:r>
-              <w:delInstrText xml:space="preserve">CITATION Mic17 \l 1033 </w:delInstrText>
-            </w:r>
-            <w:r>
-              <w:fldChar w:fldCharType="separate"/>
-            </w:r>
-            <w:r>
-              <w:rPr>
-                <w:noProof/>
-              </w:rPr>
-              <w:delText xml:space="preserve"> (Micallef, Takahashi, Larkum, &amp; Palmer, 2017)</w:delText>
-            </w:r>
-            <w:r>
-              <w:fldChar w:fldCharType="end"/>
-            </w:r>
-          </w:del>
-          <w:customXmlDelRangeStart w:id="87" w:author="howard" w:date="2018-10-25T10:33:00Z"/>
-        </w:sdtContent>
-      </w:sdt>
-      <w:customXmlDelRangeEnd w:id="87"/>
-      <w:del w:id="88" w:author="howard" w:date="2018-10-25T10:32:00Z">
-        <w:r>
-          <w:delText xml:space="preserve"> </w:delText>
-        </w:r>
-      </w:del>
-      <w:del w:id="89" w:author="howard" w:date="2018-10-25T10:28:00Z">
-        <w:r>
-          <w:delText xml:space="preserve">or </w:delText>
-        </w:r>
-      </w:del>
-      <w:del w:id="90" w:author="howard" w:date="2018-10-25T10:32:00Z">
-        <w:r>
-          <w:delText>initiat</w:delText>
-        </w:r>
-      </w:del>
-      <w:del w:id="91" w:author="howard" w:date="2018-10-25T10:28:00Z">
-        <w:r>
-          <w:delText>es</w:delText>
-        </w:r>
-      </w:del>
-      <w:del w:id="92" w:author="howard" w:date="2018-10-25T10:32:00Z">
-        <w:r>
-          <w:delText xml:space="preserve"> frame capture once for every pulse</w:delText>
-        </w:r>
-      </w:del>
-      <w:r>
-        <w:t>.</w:t>
-      </w:r>
-      <w:ins w:id="93" w:author="howard" w:date="2018-10-25T10:24:00Z">
+        <w:t>H</w:t>
+      </w:r>
+      <w:r>
+        <w:t>H</w:t>
+      </w:r>
+      <w:r>
+        <w:t>owever, a limitation of this approach is that it is necessary to synchronize frame timing with behavioral data after the experiment is complete, which is inexact and may necessitate interpolation.</w:t>
+      </w:r>
+      <w:ins w:id="3" w:author="howard" w:date="2018-10-25T10:27:00Z">
         <w:r>
           <w:t xml:space="preserve"> </w:t>
         </w:r>
       </w:ins>
-      <w:del w:id="94" w:author="howard" w:date="2018-10-25T10:23:00Z">
-        <w:r>
-          <w:delText xml:space="preserve"> </w:delText>
-        </w:r>
-      </w:del>
-      <w:del w:id="95" w:author="howard" w:date="2018-10-25T10:26:00Z">
-        <w:r>
-          <w:delText>I</w:delText>
-        </w:r>
-        <w:r>
-          <w:delText xml:space="preserve">nitiating </w:delText>
-        </w:r>
-        <w:r>
-          <w:delText xml:space="preserve">only </w:delText>
-        </w:r>
-        <w:r>
-          <w:delText xml:space="preserve">the start of an imaging sequence </w:delText>
-        </w:r>
-      </w:del>
-      <w:del w:id="96" w:author="howard" w:date="2018-10-25T10:25:00Z">
-        <w:r>
-          <w:delText xml:space="preserve">via </w:delText>
-        </w:r>
-        <w:r>
-          <w:delText xml:space="preserve">an Arduino device </w:delText>
-        </w:r>
-        <w:r>
-          <w:delText xml:space="preserve">has been previously shown </w:delText>
-        </w:r>
-      </w:del>
-      <w:customXmlDelRangeStart w:id="97" w:author="howard" w:date="2018-10-25T10:25:00Z"/>
-      <w:sdt>
-        <w:sdtPr>
-          <w:id w:val="2032451839"/>
-          <w:citation/>
-        </w:sdtPr>
-        <w:sdtEndPr/>
-        <w:sdtContent>
-          <w:customXmlDelRangeEnd w:id="97"/>
-          <w:del w:id="98" w:author="howard" w:date="2018-10-25T10:25:00Z">
-            <w:r>
-              <w:fldChar w:fldCharType="begin"/>
-            </w:r>
-            <w:r>
-              <w:delInstrText xml:space="preserve">CITATION Mic17 \l 1033 </w:delInstrText>
-            </w:r>
-            <w:r>
-              <w:fldChar w:fldCharType="separate"/>
-            </w:r>
-            <w:r>
-              <w:rPr>
-                <w:noProof/>
-              </w:rPr>
-              <w:delText>(Micallef, Takahashi, Larkum, &amp; Palmer, 2017)</w:delText>
-            </w:r>
-            <w:r>
-              <w:fldChar w:fldCharType="end"/>
-            </w:r>
-          </w:del>
-          <w:customXmlDelRangeStart w:id="99" w:author="howard" w:date="2018-10-25T10:25:00Z"/>
-        </w:sdtContent>
-      </w:sdt>
-      <w:customXmlDelRangeEnd w:id="99"/>
-      <w:del w:id="100" w:author="howard" w:date="2018-10-25T10:25:00Z">
-        <w:r>
-          <w:delText xml:space="preserve">. </w:delText>
-        </w:r>
-      </w:del>
-      <w:moveFromRangeStart w:id="101" w:author="howard" w:date="2018-10-25T10:25:00Z" w:name="move528226466"/>
-      <w:moveFrom w:id="102" w:author="howard" w:date="2018-10-25T10:25:00Z">
-        <w:r>
-          <w:t>However, a limitation of this approach is that i</w:t>
-        </w:r>
-        <w:r>
-          <w:t xml:space="preserve">t is necessary to synchronize frame timing with </w:t>
-        </w:r>
-        <w:r>
-          <w:t>behavioral data</w:t>
-        </w:r>
-        <w:r>
-          <w:t xml:space="preserve"> after the experiment is complete, which is inexact and may necessitate interpolation. </w:t>
-        </w:r>
-      </w:moveFrom>
-      <w:moveFromRangeEnd w:id="101"/>
-      <w:ins w:id="103" w:author="howard" w:date="2018-10-25T10:34:00Z">
-        <w:r>
-          <w:t xml:space="preserve">One possibly concern with this approach is that </w:t>
-        </w:r>
-      </w:ins>
-      <w:ins w:id="104" w:author="howard" w:date="2018-10-25T10:35:00Z">
-        <w:r>
-          <w:t>imprecise</w:t>
-        </w:r>
-      </w:ins>
-      <w:ins w:id="105" w:author="howard" w:date="2018-10-25T10:34:00Z">
-        <w:r>
-          <w:t xml:space="preserve"> triggering </w:t>
-        </w:r>
-      </w:ins>
-      <w:del w:id="106" w:author="howard" w:date="2018-10-25T10:35:00Z">
-        <w:r>
-          <w:delText>Alternatively, i</w:delText>
-        </w:r>
-        <w:r>
-          <w:delText xml:space="preserve">f one were to trigger </w:delText>
-        </w:r>
-      </w:del>
-      <w:ins w:id="107" w:author="howard" w:date="2018-10-25T10:35:00Z">
-        <w:r>
-          <w:t xml:space="preserve">of </w:t>
-        </w:r>
-      </w:ins>
+      <w:r>
+        <w:t xml:space="preserve">However, </w:t>
+      </w:r>
+      <w:r>
+        <w:t xml:space="preserve"> </w:t>
+      </w:r>
+      <w:r>
+        <w:t>Arduino and Teensy devices</w:t>
+      </w:r>
+      <w:r>
+        <w:t xml:space="preserve"> can </w:t>
+      </w:r>
+      <w:r>
+        <w:t xml:space="preserve">instead </w:t>
+      </w:r>
+      <w:r>
+        <w:t xml:space="preserve">be </w:t>
+      </w:r>
+      <w:r>
+        <w:t xml:space="preserve">used </w:t>
+      </w:r>
+      <w:r>
+        <w:t>to precisely time imaging</w:t>
+      </w:r>
+      <w:r>
+        <w:t xml:space="preserve"> capture for each frame</w:t>
+      </w:r>
+      <w:r>
+        <w:t xml:space="preserve">. </w:t>
+      </w:r>
+      <w:r>
+        <w:t xml:space="preserve">A common technique </w:t>
+      </w:r>
+      <w:r>
+        <w:t xml:space="preserve">in laboratory studies using more expensive AD converters </w:t>
+      </w:r>
+      <w:r>
+        <w:t xml:space="preserve">is to </w:t>
+      </w:r>
+      <w:r>
+        <w:t xml:space="preserve">set up an imaging device to utilize an “external trigger”, where the rising phase of a digital pulse or TTL pulse either initiates a sequence of internally clocked image </w:t>
+      </w:r>
+      <w:r>
+        <w:t>capture</w:t>
+      </w:r>
+      <w:r>
+        <w:t>s</w:t>
+      </w:r>
+      <w:r>
+        <w:t>.</w:t>
+      </w:r>
+      <w:r>
+        <w:t xml:space="preserve"> </w:t>
+      </w:r>
+      <w:r>
+        <w:t xml:space="preserve">One possibly concern with this approach is that imprecise triggering of </w:t>
+      </w:r>
       <w:r>
         <w:t>each frame based on a different digital pulse</w:t>
       </w:r>
-      <w:del w:id="108" w:author="howard" w:date="2018-10-25T10:35:00Z">
-        <w:r>
-          <w:delText xml:space="preserve">, </w:delText>
-        </w:r>
-      </w:del>
-      <w:ins w:id="109" w:author="howard" w:date="2018-10-25T10:35:00Z">
-        <w:r>
-          <w:t>s could introduce</w:t>
-        </w:r>
-      </w:ins>
-      <w:del w:id="110" w:author="howard" w:date="2018-10-25T10:35:00Z">
-        <w:r>
-          <w:delText xml:space="preserve">substantial </w:delText>
-        </w:r>
-      </w:del>
+      <w:r>
+        <w:t>s could introduce</w:t>
+      </w:r>
+      <w:r>
+        <w:t xml:space="preserve"> </w:t>
+      </w:r>
       <w:r>
         <w:t xml:space="preserve">jitter in digital pulse delivery </w:t>
       </w:r>
-      <w:del w:id="111" w:author="howard" w:date="2018-10-25T10:36:00Z">
-        <w:r>
-          <w:delText>could</w:delText>
-        </w:r>
-        <w:r>
-          <w:delText xml:space="preserve"> cause</w:delText>
-        </w:r>
-      </w:del>
-      <w:ins w:id="112" w:author="howard" w:date="2018-10-25T10:36:00Z">
-        <w:r>
-          <w:t>causing</w:t>
-        </w:r>
-      </w:ins>
+      <w:r>
+        <w:t>causing</w:t>
+      </w:r>
       <w:r>
         <w:t xml:space="preserve"> frame loss and can also necessitate interpolation for many statistical </w:t>
       </w:r>
@@ -1512,16 +1095,17 @@
       <w:r>
         <w:t xml:space="preserve"> </w:t>
       </w:r>
-      <w:ins w:id="113" w:author="howard" w:date="2018-10-25T10:29:00Z">
-        <w:r>
-          <w:t xml:space="preserve">In particular, behavioral data must be precisely aligned to imaging data in experiments that utilize imaging. </w:t>
-        </w:r>
-      </w:ins>
+      <w:r>
+        <w:t xml:space="preserve">In particular, behavioral data must be precisely aligned to imaging data in experiments that utilize imaging. </w:t>
+      </w:r>
       <w:r>
         <w:t xml:space="preserve">Thus, </w:t>
       </w:r>
       <w:r>
-        <w:t>there currently exists a need to engineer a</w:t>
+        <w:t xml:space="preserve">there </w:t>
+      </w:r>
+      <w:r>
+        <w:t>currently exists a need to engineer a</w:t>
       </w:r>
       <w:r>
         <w:t xml:space="preserve"> device capable of delivering continuous, precisely timed digital pulses that can synchronize other experimental events with camera </w:t>
@@ -1559,11 +1143,7 @@
         <w:t>In order to align experimental data with imaging data, frame capture should be instantiated on a frame-by-frame basis. The Teensy 3.2</w:t>
       </w:r>
       <w:r>
-        <w:t xml:space="preserve"> is capable of keeping highly accurate and low-bias timing that allow it to reliably instantiate frame capture with highly regular intervals while delivering </w:t>
-      </w:r>
-      <w:r>
-        <w:lastRenderedPageBreak/>
-        <w:t xml:space="preserve">stimuli or recording experimental data </w:t>
+        <w:t xml:space="preserve"> is capable of keeping highly accurate and low-bias timing that allow it to reliably instantiate frame capture with highly regular intervals while delivering stimuli or recording experimental data </w:t>
       </w:r>
       <w:r>
         <w:t xml:space="preserve">with microsecond-level precision. </w:t>
@@ -1626,7 +1206,11 @@
         <w:t>typical image-capturing frequency</w:t>
       </w:r>
       <w:r>
-        <w:t>, and one that utilizes the Teensy’s Audio library in a trace conditioning paradigm while again delivering regular digital pulses.</w:t>
+        <w:t xml:space="preserve">, and one that </w:t>
+      </w:r>
+      <w:r>
+        <w:lastRenderedPageBreak/>
+        <w:t>utilizes the Teensy’s Audio library in a trace conditioning paradigm while again delivering regular digital pulses.</w:t>
       </w:r>
     </w:p>
     <w:p>
@@ -2043,11 +1627,7 @@
         <w:t xml:space="preserve"> library</w:t>
       </w:r>
       <w:r>
-        <w:t xml:space="preserve"> allows us to use the functions “fastPinMode” and “fastDigitalWrite’, for example, which reduce the latency introduced by turning pins on, off, or setting </w:t>
-      </w:r>
-      <w:r>
-        <w:lastRenderedPageBreak/>
-        <w:t>their “mode” (</w:t>
+        <w:t xml:space="preserve"> allows us to use the functions “fastPinMode” and “fastDigitalWrite’, for example, which reduce the latency introduced by turning pins on, off, or setting their “mode” (</w:t>
       </w:r>
       <w:r>
         <w:t xml:space="preserve">to </w:t>
@@ -2167,7 +1747,11 @@
         <w:t>s</w:t>
       </w:r>
       <w:r>
-        <w:t xml:space="preserve"> the length of the experiment and the frequency of data acquisition. This frequency will determine the frequency with which digital pulses are sent to notify </w:t>
+        <w:t xml:space="preserve"> the length of the </w:t>
+      </w:r>
+      <w:r>
+        <w:lastRenderedPageBreak/>
+        <w:t xml:space="preserve">experiment and the frequency of data acquisition. This frequency will determine the frequency with which digital pulses are sent to notify </w:t>
       </w:r>
       <w:r>
         <w:t>an external device such as a CMOS</w:t>
@@ -3012,11 +2596,7 @@
         <w:t>the manufacturer also offers</w:t>
       </w:r>
       <w:r>
-        <w:t xml:space="preserve"> a true audio </w:t>
-      </w:r>
-      <w:r>
-        <w:lastRenderedPageBreak/>
-        <w:t>shield (</w:t>
+        <w:t xml:space="preserve"> a true audio shield (</w:t>
       </w:r>
       <w:hyperlink r:id="rId14" w:history="1">
         <w:r>
@@ -3141,53 +2721,33 @@
       <w:pPr>
         <w:ind w:firstLine="720"/>
       </w:pPr>
-      <w:del w:id="114" w:author="Romano Linux Desktop" w:date="2018-10-26T14:19:00Z">
-        <w:r>
-          <w:delText>Again, we utilized a</w:delText>
-        </w:r>
-        <w:r>
-          <w:delText xml:space="preserve">n </w:delText>
-        </w:r>
-        <w:r>
-          <w:delText xml:space="preserve">“IntervalTimer” </w:delText>
-        </w:r>
-      </w:del>
-      <w:ins w:id="115" w:author="Romano Linux Desktop" w:date="2018-10-26T14:19:00Z">
-        <w:r>
-          <w:t>In this case, we utilized “elapsedMicros</w:t>
-        </w:r>
-      </w:ins>
-      <w:ins w:id="116" w:author="Romano Linux Desktop" w:date="2018-10-26T14:20:00Z">
-        <w:r>
-          <w:t xml:space="preserve">” </w:t>
-        </w:r>
-      </w:ins>
+      <w:r>
+        <w:lastRenderedPageBreak/>
+        <w:t xml:space="preserve">In this case, we utilized “elapsedMicros” </w:t>
+      </w:r>
       <w:r>
         <w:t xml:space="preserve">in order to reliably </w:t>
       </w:r>
       <w:r>
         <w:t xml:space="preserve">time all of the experimental events. </w:t>
       </w:r>
-      <w:ins w:id="117" w:author="Romano Linux Desktop" w:date="2018-10-26T14:20:00Z">
-        <w:r>
-          <w:t xml:space="preserve">“elapsedMicros” objects serve as time incrementers, that increment time at the microsecond time scale beginning every time that its value is set to zero. </w:t>
-        </w:r>
-      </w:ins>
+      <w:r>
+        <w:t xml:space="preserve">“elapsedMicros” objects serve as time incrementers, that increment time at the microsecond time scale beginning every time that its value is set to zero. </w:t>
+      </w:r>
       <w:r>
         <w:t xml:space="preserve">Every 50 ms, </w:t>
       </w:r>
-      <w:ins w:id="118" w:author="Romano Linux Desktop" w:date="2018-10-26T14:21:00Z">
-        <w:r>
-          <w:t>this code</w:t>
-        </w:r>
-      </w:ins>
-      <w:del w:id="119" w:author="Romano Linux Desktop" w:date="2018-10-26T14:21:00Z">
-        <w:r>
-          <w:delText xml:space="preserve">this interval timer </w:delText>
-        </w:r>
-      </w:del>
-      <w:r>
-        <w:t xml:space="preserve">called a main function that updated the </w:t>
+      <w:r>
+        <w:t>this code</w:t>
+      </w:r>
+      <w:r>
+        <w:t xml:space="preserve"> </w:t>
+      </w:r>
+      <w:r>
+        <w:t xml:space="preserve">called a main function </w:t>
+      </w:r>
+      <w:r>
+        <w:t xml:space="preserve">that updated the </w:t>
       </w:r>
       <w:r>
         <w:t xml:space="preserve">status of the digital </w:t>
@@ -3325,23 +2885,15 @@
       <w:pPr>
         <w:ind w:firstLine="720"/>
         <w:rPr>
-          <w:ins w:id="120" w:author="Romano Linux Desktop" w:date="2018-10-26T14:49:00Z"/>
           <w:rFonts w:eastAsiaTheme="minorEastAsia"/>
         </w:rPr>
       </w:pPr>
       <w:r>
         <w:t xml:space="preserve">In our proof-of-concept experiment (Figure 3), the puff, </w:t>
       </w:r>
-      <w:del w:id="121" w:author="Romano Linux Desktop" w:date="2018-10-26T14:21:00Z">
-        <w:r>
-          <w:delText>light</w:delText>
-        </w:r>
-      </w:del>
-      <w:ins w:id="122" w:author="Romano Linux Desktop" w:date="2018-10-26T14:21:00Z">
-        <w:r>
-          <w:t>tone</w:t>
-        </w:r>
-      </w:ins>
+      <w:r>
+        <w:t>tone</w:t>
+      </w:r>
       <w:r>
         <w:t xml:space="preserve">, and camera trigger </w:t>
       </w:r>
@@ -3378,37 +2930,21 @@
       <w:r>
         <w:t>at 3051.76 Hz</w:t>
       </w:r>
-      <w:ins w:id="123" w:author="Romano Linux Desktop" w:date="2018-10-26T14:21:00Z">
-        <w:r>
-          <w:t xml:space="preserve"> for the puff and camera trigger pins, and </w:t>
-        </w:r>
-      </w:ins>
-      <w:del w:id="124" w:author="Romano Linux Desktop" w:date="2018-10-26T14:24:00Z">
-        <w:r>
-          <w:delText>.</w:delText>
-        </w:r>
-      </w:del>
-      <w:ins w:id="125" w:author="Romano Linux Desktop" w:date="2018-10-26T14:24:00Z">
-        <w:r>
-          <w:t>24414.0625</w:t>
-        </w:r>
-        <w:r>
-          <w:t xml:space="preserve"> Hz for the tone pin.</w:t>
-        </w:r>
-      </w:ins>
-      <w:r>
-        <w:t xml:space="preserve"> </w:t>
-      </w:r>
-      <w:ins w:id="126" w:author="Romano Linux Desktop" w:date="2018-10-26T14:24:00Z">
-        <w:r>
-          <w:t xml:space="preserve">The tone pin </w:t>
-        </w:r>
-      </w:ins>
-      <w:ins w:id="127" w:author="Romano Linux Desktop" w:date="2018-10-26T14:25:00Z">
-        <w:r>
-          <w:t xml:space="preserve">was measured directly (not through the amplifier). </w:t>
-        </w:r>
-      </w:ins>
+      <w:r>
+        <w:t xml:space="preserve"> for the puff and camera trigger pins, and </w:t>
+      </w:r>
+      <w:r>
+        <w:t>24414.0625</w:t>
+      </w:r>
+      <w:r>
+        <w:t xml:space="preserve"> Hz for the tone pin.</w:t>
+      </w:r>
+      <w:r>
+        <w:t xml:space="preserve"> </w:t>
+      </w:r>
+      <w:r>
+        <w:t xml:space="preserve">The tone pin was measured directly (not through the amplifier). </w:t>
+      </w:r>
       <w:r>
         <w:t xml:space="preserve">We performed </w:t>
       </w:r>
@@ -3418,27 +2954,18 @@
       <w:r>
         <w:t xml:space="preserve">0 trials of </w:t>
       </w:r>
-      <w:ins w:id="128" w:author="Romano Linux Desktop" w:date="2018-10-26T14:22:00Z">
-        <w:r>
-          <w:t>20</w:t>
-        </w:r>
-      </w:ins>
-      <w:del w:id="129" w:author="Romano Linux Desktop" w:date="2018-10-26T14:21:00Z">
-        <w:r>
-          <w:delText>15</w:delText>
-        </w:r>
-      </w:del>
+      <w:r>
+        <w:t>20</w:t>
+      </w:r>
       <w:r>
         <w:t xml:space="preserve"> seconds length each, where sound and light </w:t>
       </w:r>
       <w:r>
         <w:t>output pins were</w:t>
       </w:r>
-      <w:ins w:id="130" w:author="Romano Linux Desktop" w:date="2018-10-26T14:22:00Z">
-        <w:r>
-          <w:t xml:space="preserve"> programmed to</w:t>
-        </w:r>
-      </w:ins>
+      <w:r>
+        <w:t xml:space="preserve"> programmed to</w:t>
+      </w:r>
       <w:r>
         <w:t xml:space="preserve"> turned on 11.1</w:t>
       </w:r>
@@ -3472,17 +2999,6 @@
       <w:r>
         <w:t xml:space="preserve">. </w:t>
       </w:r>
-      <w:del w:id="131" w:author="Romano Linux Desktop" w:date="2018-10-26T14:22:00Z">
-        <w:r>
-          <w:delText xml:space="preserve">Output from the puff, light, and camera pins were recorded by an external device at </w:delText>
-        </w:r>
-        <w:r>
-          <w:rPr>
-            <w:rFonts w:eastAsiaTheme="minorEastAsia"/>
-          </w:rPr>
-          <w:delText>3051.76 Hz.</w:delText>
-        </w:r>
-      </w:del>
     </w:p>
     <w:p>
       <w:pPr>
@@ -3491,116 +3007,55 @@
           <w:rFonts w:eastAsiaTheme="minorEastAsia"/>
         </w:rPr>
       </w:pPr>
-      <w:ins w:id="132" w:author="Romano Linux Desktop" w:date="2018-10-26T14:49:00Z">
-        <w:r>
-          <w:rPr>
-            <w:rFonts w:eastAsiaTheme="minorEastAsia"/>
-          </w:rPr>
-          <w:t xml:space="preserve">In order to measure latency (Figure 4Bi and iii), </w:t>
-        </w:r>
-      </w:ins>
-      <w:ins w:id="133" w:author="Romano Linux Desktop" w:date="2018-10-26T14:50:00Z">
-        <w:r>
-          <w:rPr>
-            <w:rFonts w:eastAsiaTheme="minorEastAsia"/>
-          </w:rPr>
-          <w:t xml:space="preserve">we acquired the timing of the </w:t>
-        </w:r>
-      </w:ins>
-      <w:ins w:id="134" w:author="Romano Linux Desktop" w:date="2018-10-26T14:51:00Z">
-        <w:r>
-          <w:rPr>
-            <w:rFonts w:eastAsiaTheme="minorEastAsia"/>
-          </w:rPr>
-          <w:t xml:space="preserve">camera digital </w:t>
-        </w:r>
-      </w:ins>
-      <w:ins w:id="135" w:author="Romano Linux Desktop" w:date="2018-10-26T14:50:00Z">
-        <w:r>
-          <w:rPr>
-            <w:rFonts w:eastAsiaTheme="minorEastAsia"/>
-          </w:rPr>
-          <w:t xml:space="preserve">pulse, according to the TDT system, that corresponds to the exact </w:t>
-        </w:r>
-      </w:ins>
-      <w:ins w:id="136" w:author="Romano Linux Desktop" w:date="2018-10-26T14:51:00Z">
-        <w:r>
-          <w:rPr>
-            <w:rFonts w:eastAsiaTheme="minorEastAsia"/>
-          </w:rPr>
-          <w:t>frame during which the audio signal was turned on. We then acquired the timing of either the puff pin onset or the timing of the onset of the audio signal. In order to measure the onset of the audio signal, we took the raw recording and high-pass filtered the signal using a 6</w:t>
-        </w:r>
-        <w:r>
-          <w:rPr>
-            <w:rFonts w:eastAsiaTheme="minorEastAsia"/>
-            <w:vertAlign w:val="superscript"/>
-            <w:rPrChange w:id="137" w:author="Romano Linux Desktop" w:date="2018-10-26T14:52:00Z">
-              <w:rPr>
-                <w:rFonts w:eastAsiaTheme="minorEastAsia"/>
-              </w:rPr>
-            </w:rPrChange>
-          </w:rPr>
-          <w:t>th</w:t>
-        </w:r>
-        <w:r>
-          <w:rPr>
-            <w:rFonts w:eastAsiaTheme="minorEastAsia"/>
-          </w:rPr>
-          <w:t>-</w:t>
-        </w:r>
-      </w:ins>
-      <w:ins w:id="138" w:author="Romano Linux Desktop" w:date="2018-10-26T14:52:00Z">
-        <w:r>
-          <w:rPr>
-            <w:rFonts w:eastAsiaTheme="minorEastAsia"/>
-          </w:rPr>
-          <w:t xml:space="preserve">order Butterworth filter, a bandpass frequency of 1000 Hz, and a </w:t>
-        </w:r>
-      </w:ins>
-      <w:ins w:id="139" w:author="Romano Linux Desktop" w:date="2018-10-26T14:53:00Z">
-        <w:r>
-          <w:rPr>
-            <w:rFonts w:eastAsiaTheme="minorEastAsia"/>
-          </w:rPr>
-          <w:t xml:space="preserve">“zero-phase digital filter” (MATLAB command </w:t>
-        </w:r>
-      </w:ins>
-      <w:ins w:id="140" w:author="Romano Linux Desktop" w:date="2018-10-26T14:54:00Z">
-        <w:r>
-          <w:rPr>
-            <w:rFonts w:eastAsiaTheme="minorEastAsia"/>
-          </w:rPr>
-          <w:t>“filtfilt”). Then, we took the absolute value of the Hilbert transform of the filtered signal to acquire an amplitude envelope</w:t>
-        </w:r>
-        <w:r>
-          <w:rPr>
-            <w:rFonts w:eastAsiaTheme="minorEastAsia"/>
-          </w:rPr>
-          <w:t>.</w:t>
-        </w:r>
-        <w:r>
-          <w:rPr>
-            <w:rFonts w:eastAsiaTheme="minorEastAsia"/>
-          </w:rPr>
-          <w:t xml:space="preserve"> After finding the amplitude envelope, we found those values that exceeded </w:t>
-        </w:r>
-      </w:ins>
-      <w:ins w:id="141" w:author="Romano Linux Desktop" w:date="2018-10-26T14:55:00Z">
-        <w:r>
-          <w:rPr>
-            <w:rFonts w:eastAsiaTheme="minorEastAsia"/>
-          </w:rPr>
-          <w:t xml:space="preserve">a value of 0.005. The first time point that the amplitude crossed this threshold was considered the tone onset, and the next time point that dropped below this </w:t>
-        </w:r>
-      </w:ins>
-      <w:ins w:id="142" w:author="Romano Linux Desktop" w:date="2018-10-26T14:57:00Z">
-        <w:r>
-          <w:rPr>
-            <w:rFonts w:eastAsiaTheme="minorEastAsia"/>
-          </w:rPr>
-          <w:t>threshold was considered the tone termination.</w:t>
-        </w:r>
-      </w:ins>
+      <w:r>
+        <w:rPr>
+          <w:rFonts w:eastAsiaTheme="minorEastAsia"/>
+        </w:rPr>
+        <w:t xml:space="preserve">In order to measure latency (Figure 4Bi and iii), </w:t>
+      </w:r>
+      <w:r>
+        <w:rPr>
+          <w:rFonts w:eastAsiaTheme="minorEastAsia"/>
+        </w:rPr>
+        <w:t>we acquired the timing of the camera digital pulse, according to the TDT system, that corresponds to the exact frame during which the audio signal was turned on. We then acquired the timing of either the puff pin onset or the timing of the onset of the audio signal. In order to measure the onset of the audio signal, we took the raw recording and high-pass filtered the signal using a 6</w:t>
+      </w:r>
+      <w:r>
+        <w:rPr>
+          <w:rFonts w:eastAsiaTheme="minorEastAsia"/>
+          <w:vertAlign w:val="superscript"/>
+        </w:rPr>
+        <w:t>th</w:t>
+      </w:r>
+      <w:r>
+        <w:rPr>
+          <w:rFonts w:eastAsiaTheme="minorEastAsia"/>
+        </w:rPr>
+        <w:t xml:space="preserve">-order Butterworth filter, a bandpass frequency of 1000 Hz, and a </w:t>
+      </w:r>
+      <w:r>
+        <w:rPr>
+          <w:rFonts w:eastAsiaTheme="minorEastAsia"/>
+        </w:rPr>
+        <w:t>“zero-phase digital filter” (MATLAB command “filtfilt”). Then, we took the absolute value of the Hilbert transform of the filtered signal to acquire an amplitude envelope</w:t>
+      </w:r>
+      <w:r>
+        <w:rPr>
+          <w:rFonts w:eastAsiaTheme="minorEastAsia"/>
+        </w:rPr>
+        <w:t>.</w:t>
+      </w:r>
+      <w:r>
+        <w:rPr>
+          <w:rFonts w:eastAsiaTheme="minorEastAsia"/>
+        </w:rPr>
+        <w:t xml:space="preserve"> After finding the amplitude envelope, we found those values that exceeded a value of 0.005. The first time point that the amplitude crossed this threshold was considered the tone onset, and the next time point that dropped below this </w:t>
+      </w:r>
+      <w:r>
+        <w:rPr>
+          <w:rFonts w:eastAsiaTheme="minorEastAsia"/>
+        </w:rPr>
+        <w:t>threshold was considered the tone termination.</w:t>
+      </w:r>
     </w:p>
     <w:p>
       <w:pPr>
@@ -3627,7 +3082,6 @@
         <w:rPr>
           <w:rFonts w:eastAsiaTheme="minorEastAsia"/>
         </w:rPr>
-        <w:lastRenderedPageBreak/>
         <w:t>Linear models were constructed using the “fitlm” function in MATLAB 2017b. Theoretical timings, to which measured timings were compared, were each taken to be timings beginning at 0 se</w:t>
       </w:r>
       <w:r>
@@ -3744,7 +3198,11 @@
         <w:t>Further, while the Arduino UNO</w:t>
       </w:r>
       <w:r>
-        <w:t xml:space="preserve"> has several useful timing libraries, it lacks the IntervalTimer function, which </w:t>
+        <w:t xml:space="preserve"> has several useful timing libraries, it lacks the IntervalTimer </w:t>
+      </w:r>
+      <w:r>
+        <w:lastRenderedPageBreak/>
+        <w:t xml:space="preserve">function, which </w:t>
       </w:r>
       <w:r>
         <w:t xml:space="preserve">in particular </w:t>
@@ -3766,6 +3224,12 @@
       </w:r>
       <w:r>
         <w:t xml:space="preserve">function and the time, in microseconds, desired between calls to this function. </w:t>
+      </w:r>
+      <w:r>
+        <w:t xml:space="preserve">In addition, the Teensy 3.2 software has the built-in capability to utilize the elapsedMicros and elapsedMillis libraries. These libraries serve as highly accurate time accumulators that can be used to time experimental events to microsecond or millisecond accuracy, respectively. Arduinos can utilize these latter functions by downloading an additional library, though they come with the Teensy library automatically. </w:t>
+      </w:r>
+      <w:r>
+        <w:t xml:space="preserve">This is a desirable alternative to the IntervalTimer when the “interrupts” utilized by the IntervalTimer could interfere with other components of the code, such as audio output. </w:t>
       </w:r>
       <w:r>
         <w:t xml:space="preserve">The Teensy 3.2 </w:t>
@@ -3809,6 +3273,9 @@
         <w:t xml:space="preserve"> function</w:t>
       </w:r>
       <w:r>
+        <w:t xml:space="preserve"> and the inbuilt capability to utilize timing function elapsedMicros</w:t>
+      </w:r>
+      <w:r>
         <w:t xml:space="preserve">. </w:t>
       </w:r>
       <w:r>
@@ -3925,16 +3392,9 @@
       <w:r>
         <w:t xml:space="preserve">As shown in Table </w:t>
       </w:r>
-      <w:ins w:id="143" w:author="howard" w:date="2018-10-25T11:04:00Z">
-        <w:r>
-          <w:t>1</w:t>
-        </w:r>
-      </w:ins>
-      <w:del w:id="144" w:author="howard" w:date="2018-10-25T11:06:00Z">
-        <w:r>
-          <w:delText>2</w:delText>
-        </w:r>
-      </w:del>
+      <w:r>
+        <w:t>1</w:t>
+      </w:r>
       <w:r>
         <w:t>, the cost of specialty components for this experimental design is quite low</w:t>
       </w:r>
@@ -3942,73 +3402,32 @@
         <w:t>, totaling less than $80</w:t>
       </w:r>
       <w:r>
-        <w:t xml:space="preserve">. Other commonly used components such as </w:t>
-      </w:r>
-      <w:del w:id="145" w:author="howard" w:date="2018-10-25T11:04:00Z">
-        <w:r>
-          <w:delText>wiring</w:delText>
-        </w:r>
-      </w:del>
-      <w:ins w:id="146" w:author="howard" w:date="2018-10-25T11:04:00Z">
-        <w:r>
-          <w:t>wire</w:t>
-        </w:r>
-      </w:ins>
+        <w:t xml:space="preserve">. </w:t>
+      </w:r>
+      <w:r>
+        <w:t xml:space="preserve">Other commonly used components such as </w:t>
+      </w:r>
+      <w:r>
+        <w:t>wire</w:t>
+      </w:r>
       <w:r>
         <w:t>, solder</w:t>
       </w:r>
-      <w:ins w:id="147" w:author="howard" w:date="2018-10-25T11:05:00Z">
-        <w:r>
-          <w:t>,</w:t>
-        </w:r>
-      </w:ins>
+      <w:r>
+        <w:t>,</w:t>
+      </w:r>
       <w:r>
         <w:t xml:space="preserve"> and </w:t>
       </w:r>
-      <w:del w:id="148" w:author="howard" w:date="2018-10-25T11:02:00Z">
-        <w:r>
-          <w:delText>wire strippers and crimpers</w:delText>
-        </w:r>
-      </w:del>
-      <w:ins w:id="149" w:author="howard" w:date="2018-10-25T11:02:00Z">
-        <w:r>
-          <w:t>tools</w:t>
-        </w:r>
-      </w:ins>
+      <w:r>
+        <w:t>tools</w:t>
+      </w:r>
       <w:r>
         <w:t xml:space="preserve"> are </w:t>
       </w:r>
-      <w:del w:id="150" w:author="howard" w:date="2018-10-25T11:03:00Z">
-        <w:r>
-          <w:delText>also needed</w:delText>
-        </w:r>
-        <w:r>
-          <w:delText xml:space="preserve"> on a case-by-case basis</w:delText>
-        </w:r>
-        <w:r>
-          <w:delText xml:space="preserve"> and</w:delText>
-        </w:r>
-      </w:del>
-      <w:ins w:id="151" w:author="howard" w:date="2018-10-25T11:03:00Z">
-        <w:r>
-          <w:t xml:space="preserve">common in most labs </w:t>
-        </w:r>
-      </w:ins>
-      <w:del w:id="152" w:author="howard" w:date="2018-10-25T11:03:00Z">
-        <w:r>
-          <w:delText xml:space="preserve"> are</w:delText>
-        </w:r>
-      </w:del>
-      <w:del w:id="153" w:author="howard" w:date="2018-10-25T11:10:00Z">
-        <w:r>
-          <w:delText xml:space="preserve"> listed in</w:delText>
-        </w:r>
-      </w:del>
-      <w:del w:id="154" w:author="howard" w:date="2018-10-25T11:09:00Z">
-        <w:r>
-          <w:delText xml:space="preserve"> Table 3</w:delText>
-        </w:r>
-      </w:del>
+      <w:r>
+        <w:t xml:space="preserve">common in most labs </w:t>
+      </w:r>
       <w:r>
         <w:t>, but are widely availa</w:t>
       </w:r>
@@ -4072,11 +3491,9 @@
       <w:r>
         <w:t xml:space="preserve"> and will be explained in depth</w:t>
       </w:r>
-      <w:ins w:id="155" w:author="howard" w:date="2018-10-25T11:06:00Z">
-        <w:r>
-          <w:t xml:space="preserve"> below</w:t>
-        </w:r>
-      </w:ins>
+      <w:r>
+        <w:t xml:space="preserve"> below</w:t>
+      </w:r>
       <w:r>
         <w:t>.</w:t>
       </w:r>
@@ -4128,18 +3545,22 @@
         </w:sdtContent>
       </w:sdt>
       <w:r>
-        <w:t>. In this setting, the mouse is fitted with a head plate and imaging window, and is suspended atop a Styrofoam ball that is supported by compressed air (Figure 1</w:t>
-      </w:r>
-      <w:ins w:id="156" w:author="howard" w:date="2018-10-25T11:07:00Z">
-        <w:r>
-          <w:t>Aii</w:t>
-        </w:r>
-      </w:ins>
+        <w:t>. In this setting, the mouse is fitted with a head plate and imaging window, and is suspended atop a Styrofoam ball that is supported by compressed air (</w:t>
+      </w:r>
+      <w:r>
+        <w:t>Figure 1</w:t>
+      </w:r>
+      <w:r>
+        <w:t>Aii</w:t>
+      </w:r>
       <w:r>
         <w:t>). T</w:t>
       </w:r>
       <w:r>
-        <w:t xml:space="preserve">his type of imaging offers easily correctable in-plane </w:t>
+        <w:t xml:space="preserve">his </w:t>
+      </w:r>
+      <w:r>
+        <w:t xml:space="preserve">type of imaging offers easily correctable in-plane </w:t>
       </w:r>
       <w:r>
         <w:t>jitter</w:t>
@@ -4178,18 +3599,14 @@
         </w:sdtContent>
       </w:sdt>
       <w:r>
-        <w:t xml:space="preserve">. Generally, two </w:t>
-      </w:r>
-      <w:del w:id="157" w:author="howard" w:date="2018-10-25T11:08:00Z">
-        <w:r>
-          <w:delText>computer mice</w:delText>
-        </w:r>
-      </w:del>
-      <w:ins w:id="158" w:author="howard" w:date="2018-10-25T11:08:00Z">
-        <w:r>
-          <w:t>LED motion sensors</w:t>
-        </w:r>
-      </w:ins>
+        <w:t xml:space="preserve">. Generally, </w:t>
+      </w:r>
+      <w:r>
+        <w:t xml:space="preserve">two </w:t>
+      </w:r>
+      <w:r>
+        <w:t>LED motion sensors</w:t>
+      </w:r>
       <w:r>
         <w:t xml:space="preserve"> are fit at the equator of the </w:t>
       </w:r>
@@ -4220,16 +3637,9 @@
       <w:r>
         <w:t xml:space="preserve"> readings from the </w:t>
       </w:r>
-      <w:del w:id="159" w:author="howard" w:date="2018-10-25T11:08:00Z">
-        <w:r>
-          <w:delText>computer mice</w:delText>
-        </w:r>
-      </w:del>
-      <w:ins w:id="160" w:author="howard" w:date="2018-10-25T11:08:00Z">
-        <w:r>
-          <w:t>LED sensors</w:t>
-        </w:r>
-      </w:ins>
+      <w:r>
+        <w:t>LED sensors</w:t>
+      </w:r>
       <w:r>
         <w:t xml:space="preserve"> via LabView </w:t>
       </w:r>
@@ -4329,7 +3739,10 @@
         <w:t xml:space="preserve"> sensor boards a</w:t>
       </w:r>
       <w:r>
-        <w:t xml:space="preserve">re inexpensive and </w:t>
+        <w:t xml:space="preserve">re inexpensive </w:t>
+      </w:r>
+      <w:r>
+        <w:t xml:space="preserve">and </w:t>
       </w:r>
       <w:r>
         <w:t xml:space="preserve">the sensors themselves </w:t>
@@ -4340,29 +3753,18 @@
       <w:r>
         <w:t xml:space="preserve"> the sensors </w:t>
       </w:r>
-      <w:ins w:id="161" w:author="howard" w:date="2018-10-25T11:08:00Z">
-        <w:r>
-          <w:t xml:space="preserve">present </w:t>
-        </w:r>
-      </w:ins>
+      <w:r>
+        <w:t xml:space="preserve">present </w:t>
+      </w:r>
       <w:r>
         <w:t>in</w:t>
       </w:r>
       <w:r>
-        <w:t xml:space="preserve"> </w:t>
-      </w:r>
-      <w:r>
-        <w:t>standard</w:t>
-      </w:r>
-      <w:r>
         <w:t xml:space="preserve"> computer mice</w:t>
       </w:r>
-      <w:ins w:id="162" w:author="howard" w:date="2018-10-25T11:09:00Z">
-        <w:r>
-          <w:t xml:space="preserve"> which were used in the previous studies </w:t>
-        </w:r>
-      </w:ins>
-      <w:customXmlInsRangeStart w:id="163" w:author="howard" w:date="2018-10-25T11:09:00Z"/>
+      <w:r>
+        <w:t xml:space="preserve"> which were used in the previous studies </w:t>
+      </w:r>
       <w:sdt>
         <w:sdtPr>
           <w:id w:val="-183448644"/>
@@ -4370,37 +3772,31 @@
         </w:sdtPr>
         <w:sdtEndPr/>
         <w:sdtContent>
-          <w:customXmlInsRangeEnd w:id="163"/>
-          <w:ins w:id="164" w:author="howard" w:date="2018-10-25T11:09:00Z">
-            <w:r>
-              <w:fldChar w:fldCharType="begin"/>
-            </w:r>
-            <w:r>
-              <w:instrText xml:space="preserve"> CITATION Ara14 \l 1033  \m Dom07</w:instrText>
-            </w:r>
-            <w:r>
-              <w:fldChar w:fldCharType="separate"/>
-            </w:r>
-            <w:r>
-              <w:rPr>
-                <w:noProof/>
-              </w:rPr>
-              <w:t>(Aranov &amp; Tank, 2014; Dombeck, Khabbaz, Collman, Adelman, &amp; Tank, 2007)</w:t>
-            </w:r>
-            <w:r>
-              <w:fldChar w:fldCharType="end"/>
-            </w:r>
-          </w:ins>
-          <w:customXmlInsRangeStart w:id="165" w:author="howard" w:date="2018-10-25T11:09:00Z"/>
+          <w:r>
+            <w:fldChar w:fldCharType="begin"/>
+          </w:r>
+          <w:r>
+            <w:instrText xml:space="preserve"> CITATION Ara14 \l 1033  \m Dom07</w:instrText>
+          </w:r>
+          <w:r>
+            <w:fldChar w:fldCharType="separate"/>
+          </w:r>
+          <w:r>
+            <w:rPr>
+              <w:noProof/>
+            </w:rPr>
+            <w:t>(Aranov &amp; Tank, 2014; Dombeck, Khabbaz, Collman, Adelman, &amp; Tank, 2007)</w:t>
+          </w:r>
+          <w:r>
+            <w:fldChar w:fldCharType="end"/>
+          </w:r>
         </w:sdtContent>
       </w:sdt>
-      <w:customXmlInsRangeEnd w:id="165"/>
-      <w:r>
-        <w:t xml:space="preserve">. For example, they are highly sensitive and have </w:t>
-      </w:r>
-      <w:r>
-        <w:lastRenderedPageBreak/>
-        <w:t>high maximum sampling rates, with a maximum read rate of 12000 frames per second (thus accommodating the temporal requirements of faster imaging environments), and maximum resolution of 8200 counts per inch (</w:t>
+      <w:r>
+        <w:t>. For example</w:t>
+      </w:r>
+      <w:r>
+        <w:t>, they are highly sensitive and have high maximum sampling rates, with a maximum read rate of 12000 frames per second (thus accommodating the temporal requirements of faster imaging environments), and maximum resolution of 8200 counts per inch (</w:t>
       </w:r>
       <w:hyperlink r:id="rId16" w:history="1">
         <w:r>
@@ -4425,6 +3821,7 @@
         <w:ind w:firstLine="360"/>
       </w:pPr>
       <w:r>
+        <w:lastRenderedPageBreak/>
         <w:t xml:space="preserve"> In order to use these motion-sensors, we utilized a class-based ADNS-9800 library. </w:t>
       </w:r>
       <w:r>
@@ -4753,33 +4150,7 @@
         <w:ind w:firstLine="720"/>
       </w:pPr>
       <w:r>
-        <w:t>In the second experiment (</w:t>
-      </w:r>
-      <w:commentRangeStart w:id="166"/>
-      <w:r>
-        <w:t xml:space="preserve">Figure 1B and </w:t>
-      </w:r>
-      <w:del w:id="167" w:author="howard" w:date="2018-10-25T11:13:00Z">
-        <w:r>
-          <w:delText>2B</w:delText>
-        </w:r>
-      </w:del>
-      <w:ins w:id="168" w:author="howard" w:date="2018-10-25T11:13:00Z">
-        <w:r>
-          <w:t>2A</w:t>
-        </w:r>
-      </w:ins>
-      <w:commentRangeEnd w:id="166"/>
-      <w:ins w:id="169" w:author="howard" w:date="2018-10-25T11:14:00Z">
-        <w:r>
-          <w:rPr>
-            <w:rStyle w:val="CommentReference"/>
-          </w:rPr>
-          <w:commentReference w:id="166"/>
-        </w:r>
-      </w:ins>
-      <w:r>
-        <w:t xml:space="preserve">), we constructed a device capable of running a simple </w:t>
+        <w:t xml:space="preserve">In the second experiment (Figure 1B and 2B), we constructed a device capable of running a simple </w:t>
       </w:r>
       <w:r>
         <w:t>trace</w:t>
@@ -4787,78 +4158,33 @@
       <w:r>
         <w:t xml:space="preserve"> conditioning experiment, where </w:t>
       </w:r>
-      <w:del w:id="170" w:author="howard" w:date="2018-10-25T11:15:00Z">
-        <w:r>
-          <w:delText>one</w:delText>
-        </w:r>
-        <w:r>
-          <w:delText xml:space="preserve"> trai</w:delText>
-        </w:r>
-        <w:r>
-          <w:delText>ns</w:delText>
-        </w:r>
-      </w:del>
-      <w:ins w:id="171" w:author="howard" w:date="2018-10-25T11:15:00Z">
-        <w:r>
-          <w:t>an experimenter trains</w:t>
-        </w:r>
-      </w:ins>
+      <w:r>
+        <w:t>an experimenter trains</w:t>
+      </w:r>
       <w:r>
         <w:t xml:space="preserve"> a mouse to </w:t>
       </w:r>
-      <w:del w:id="172" w:author="howard" w:date="2018-10-25T11:15:00Z">
-        <w:r>
-          <w:delText>blink i</w:delText>
-        </w:r>
-        <w:r>
-          <w:delText>n response to simultaneous</w:delText>
-        </w:r>
-      </w:del>
-      <w:ins w:id="173" w:author="howard" w:date="2018-10-25T11:15:00Z">
-        <w:r>
-          <w:t>associate a predictive</w:t>
-        </w:r>
-      </w:ins>
+      <w:r>
+        <w:t>associate a predictive</w:t>
+      </w:r>
       <w:r>
         <w:t xml:space="preserve"> tone</w:t>
       </w:r>
-      <w:del w:id="174" w:author="howard" w:date="2018-10-25T11:17:00Z">
-        <w:r>
-          <w:delText xml:space="preserve"> </w:delText>
-        </w:r>
-      </w:del>
+      <w:r>
+        <w:t xml:space="preserve"> </w:t>
+      </w:r>
       <w:r>
         <w:t>and</w:t>
       </w:r>
-      <w:ins w:id="175" w:author="howard" w:date="2018-10-25T11:15:00Z">
-        <w:r>
-          <w:t>/or</w:t>
-        </w:r>
-      </w:ins>
+      <w:r>
+        <w:t>/or</w:t>
+      </w:r>
       <w:r>
         <w:t xml:space="preserve"> light </w:t>
       </w:r>
-      <w:del w:id="176" w:author="howard" w:date="2018-10-25T11:15:00Z">
-        <w:r>
-          <w:delText>exposure</w:delText>
-        </w:r>
-        <w:r>
-          <w:delText xml:space="preserve"> </w:delText>
-        </w:r>
-      </w:del>
-      <w:ins w:id="177" w:author="howard" w:date="2018-10-25T11:15:00Z">
-        <w:r>
-          <w:t xml:space="preserve">to a subsequent </w:t>
-        </w:r>
-      </w:ins>
-      <w:del w:id="178" w:author="howard" w:date="2018-10-25T11:15:00Z">
-        <w:r>
-          <w:delText>by</w:delText>
-        </w:r>
-        <w:r>
-          <w:delText xml:space="preserve"> using a </w:delText>
-        </w:r>
-      </w:del>
+      <w:r>
+        <w:t xml:space="preserve">to a subsequent </w:t>
+      </w:r>
       <w:r>
         <w:t>puff of air as an unconditioned aversive stimulus.</w:t>
       </w:r>
@@ -4896,11 +4222,7 @@
         <w:t xml:space="preserve">a </w:t>
       </w:r>
       <w:r>
-        <w:t xml:space="preserve">setup </w:t>
-      </w:r>
-      <w:r>
-        <w:lastRenderedPageBreak/>
-        <w:t>previously re</w:t>
+        <w:t>setup previously re</w:t>
       </w:r>
       <w:r>
         <w:t>ported</w:t>
@@ -4939,30 +4261,7 @@
         </w:sdtContent>
       </w:sdt>
       <w:r>
-        <w:t xml:space="preserve">. </w:t>
-      </w:r>
-      <w:del w:id="179" w:author="howard" w:date="2018-10-25T11:16:00Z">
-        <w:r>
-          <w:delText>Typically</w:delText>
-        </w:r>
-        <w:r>
-          <w:delText xml:space="preserve"> </w:delText>
-        </w:r>
-        <w:r>
-          <w:delText xml:space="preserve">in this experimental setup, </w:delText>
-        </w:r>
-        <w:r>
-          <w:delText>a mouse is gradually trained to blink after seeing a light and hearing a sound, via a “puff” that is consistently delivered following exposure to</w:delText>
-        </w:r>
-        <w:r>
-          <w:delText xml:space="preserve"> both light and a 9500 Hz tone.</w:delText>
-        </w:r>
-        <w:r>
-          <w:delText xml:space="preserve"> </w:delText>
-        </w:r>
-      </w:del>
-      <w:r>
-        <w:t xml:space="preserve">Here, we set up the Teensy to perform such an experiment, and recorded from the relevant pins. </w:t>
+        <w:t xml:space="preserve">. Here, we set up the Teensy to perform such an experiment, and recorded from the relevant pins. </w:t>
       </w:r>
       <w:r>
         <w:t xml:space="preserve">In </w:t>
@@ -4985,26 +4284,9 @@
       <w:r>
         <w:t xml:space="preserve">: a </w:t>
       </w:r>
-      <w:ins w:id="180" w:author="howard" w:date="2018-10-25T11:18:00Z">
-        <w:r>
-          <w:t xml:space="preserve">plug and play </w:t>
-        </w:r>
-      </w:ins>
-      <w:ins w:id="181" w:author="howard" w:date="2018-10-25T11:17:00Z">
-        <w:r>
-          <w:t xml:space="preserve">hardware </w:t>
-        </w:r>
-      </w:ins>
-      <w:del w:id="182" w:author="howard" w:date="2018-10-25T11:18:00Z">
-        <w:r>
-          <w:delText xml:space="preserve">prop shield to amplify </w:delText>
-        </w:r>
-      </w:del>
-      <w:ins w:id="183" w:author="howard" w:date="2018-10-25T11:18:00Z">
-        <w:r>
-          <w:t xml:space="preserve">amplifier (prop shield) to amplify </w:t>
-        </w:r>
-      </w:ins>
+      <w:r>
+        <w:t xml:space="preserve">plug and play hardware amplifier (prop shield) to amplify </w:t>
+      </w:r>
       <w:r>
         <w:t>the analog output from the Teensy 3.2, which can then drive speakers</w:t>
       </w:r>
@@ -5012,7 +4294,11 @@
         <w:t xml:space="preserve"> of both 4 and 8 ohms, and three</w:t>
       </w:r>
       <w:r>
-        <w:t xml:space="preserve"> sets of 14x1 double insulated pins for connecting the Teensy to the prop shield. In total, this setup costs approximately $40, excluding general equipment.</w:t>
+        <w:t xml:space="preserve"> sets of 14x1 double insulated pins for </w:t>
+      </w:r>
+      <w:r>
+        <w:lastRenderedPageBreak/>
+        <w:t>connecting the Teensy to the prop shield. In total, this setup costs approximately $40, excluding general equipment.</w:t>
       </w:r>
     </w:p>
     <w:p>
@@ -5047,581 +4333,556 @@
         <w:t xml:space="preserve"> </w:t>
       </w:r>
       <w:r>
-        <w:t>Like the motion experimental design, the measured timings were very similar to the theoretical timings, biased by approximately 30 microseconds per sample</w:t>
+        <w:t>Like the motion experimental design, the measured timings were very similar to the theoretical timings, biased by approximately 3</w:t>
+      </w:r>
+      <w:r>
+        <w:t>0</w:t>
+      </w:r>
+      <w:r>
+        <w:t xml:space="preserve"> microseconds per sample</w:t>
       </w:r>
       <w:r>
         <w:t xml:space="preserve">. </w:t>
       </w:r>
       <w:r>
-        <w:t>We looked at light</w:t>
-      </w:r>
-      <w:r>
-        <w:t xml:space="preserve"> onset timing, light length</w:t>
-      </w:r>
-      <w:r>
-        <w:t xml:space="preserve">, </w:t>
-      </w:r>
-      <w:r>
-        <w:t>interstimulus length, and puff length in</w:t>
-      </w:r>
-      <w:r>
-        <w:t xml:space="preserve"> Figure 4B as well.</w:t>
-      </w:r>
-      <w:r>
-        <w:t xml:space="preserve"> </w:t>
-      </w:r>
-      <w:commentRangeStart w:id="184"/>
-      <w:r>
-        <w:t xml:space="preserve">All were </w:t>
-      </w:r>
-      <w:r>
-        <w:t>very consistent over the 50 trials, with standard deviations</w:t>
-      </w:r>
-      <w:r>
-        <w:t xml:space="preserve"> well under 1 milliseconds</w:t>
-      </w:r>
-      <w:r>
-        <w:t>, showing that</w:t>
-      </w:r>
-      <w:r>
-        <w:t xml:space="preserve"> even with</w:t>
-      </w:r>
-      <w:r>
-        <w:t xml:space="preserve"> including a continuous audio output</w:t>
-      </w:r>
-      <w:r>
-        <w:t>, it</w:t>
-      </w:r>
-      <w:r>
-        <w:t xml:space="preserve"> doesn’t alter the accuracy or increase </w:t>
-      </w:r>
-      <w:r>
-        <w:t>the bias of</w:t>
-      </w:r>
-      <w:r>
-        <w:t xml:space="preserve"> experimentation</w:t>
-      </w:r>
-      <w:r>
-        <w:t xml:space="preserve"> with a Teensy</w:t>
+        <w:t>Notably, concomitant execution of audio and puff signals did not appear to greatly alter either the slight timing drift or precision</w:t>
+      </w:r>
+      <w:r>
+        <w:t xml:space="preserve"> compared with the motor setup</w:t>
       </w:r>
       <w:r>
         <w:t>.</w:t>
-      </w:r>
-      <w:commentRangeEnd w:id="184"/>
-      <w:r>
-        <w:rPr>
-          <w:rStyle w:val="CommentReference"/>
-        </w:rPr>
-        <w:commentReference w:id="184"/>
       </w:r>
     </w:p>
     <w:p>
       <w:pPr>
         <w:ind w:firstLine="720"/>
       </w:pPr>
+      <w:r>
+        <w:t xml:space="preserve">We looked at </w:t>
+      </w:r>
+      <w:r>
+        <w:t>sound onset latency</w:t>
+      </w:r>
+      <w:r>
+        <w:t xml:space="preserve">, </w:t>
+      </w:r>
+      <w:r>
+        <w:t>sound</w:t>
+      </w:r>
+      <w:r>
+        <w:t xml:space="preserve"> length</w:t>
+      </w:r>
+      <w:r>
+        <w:t xml:space="preserve">, </w:t>
+      </w:r>
+      <w:r>
+        <w:t>puff latency</w:t>
+      </w:r>
+      <w:r>
+        <w:t>, and puff length in</w:t>
+      </w:r>
+      <w:r>
+        <w:t xml:space="preserve"> Figure 4B as well.</w:t>
+      </w:r>
+      <w:r>
+        <w:t xml:space="preserve"> Puff latency was very small, averaging close to 0 seconds with very high precision. Further, the length of the puff digital pulse was both highly accurate and consistent, with a range of only 20 m</w:t>
+      </w:r>
+      <w:r>
+        <w:t xml:space="preserve">icroseconds over the 50 trials. </w:t>
+      </w:r>
+      <w:r>
+        <w:t xml:space="preserve">Sound latency was precise and predictable: it averaged 7.6 milliseconds, and had a range of 2.9 milliseconds, </w:t>
+      </w:r>
+      <w:r>
+        <w:t xml:space="preserve">which is </w:t>
+      </w:r>
+      <w:r>
+        <w:t xml:space="preserve">the approximate length of a </w:t>
+      </w:r>
+      <w:r>
+        <w:t>“block”</w:t>
+      </w:r>
+      <w:r>
+        <w:t xml:space="preserve"> in the Audio library</w:t>
+      </w:r>
+      <w:r>
+        <w:t>. That is, t</w:t>
+      </w:r>
+      <w:r>
+        <w:t xml:space="preserve">he Audio library stores 128 sound bites in each audio block, and delivers these sound bites at a frequency of 44.1 kHz, which yields an approximate length of 2.9 milliseconds per block. </w:t>
+      </w:r>
+      <w:r>
+        <w:t xml:space="preserve">Because of the consistency of the timing latency, it would be easy to adjust for this latency within the code, </w:t>
+      </w:r>
+      <w:r>
+        <w:t>in this case</w:t>
+      </w:r>
+      <w:r>
+        <w:t xml:space="preserve"> by instantiating a change in signal amplitude 7.6 milliseconds earlier than the corresponding frame capture. </w:t>
+      </w:r>
+      <w:r>
+        <w:t xml:space="preserve">Our </w:t>
+      </w:r>
+      <w:r>
+        <w:t>precision also</w:t>
+      </w:r>
+      <w:r>
+        <w:t xml:space="preserve"> is</w:t>
+      </w:r>
+      <w:r>
+        <w:t xml:space="preserve"> consistent with </w:t>
+      </w:r>
+      <w:r>
+        <w:t xml:space="preserve">our </w:t>
+      </w:r>
+      <w:r>
+        <w:t xml:space="preserve">code-based amplitude changes affecting the </w:t>
+      </w:r>
+      <w:r>
+        <w:t xml:space="preserve">output </w:t>
+      </w:r>
+      <w:r>
+        <w:t xml:space="preserve">signal on a block-by-block basis. This is supported by </w:t>
+      </w:r>
+      <w:r>
+        <w:t>4Bii</w:t>
+      </w:r>
+      <w:r>
+        <w:t xml:space="preserve">, in which </w:t>
+      </w:r>
+      <w:r>
+        <w:t xml:space="preserve">we see that </w:t>
+      </w:r>
+      <w:r>
+        <w:t xml:space="preserve">the length of the high amplitude time periods </w:t>
+      </w:r>
+      <w:r>
+        <w:t>is roughly binary, and that</w:t>
+      </w:r>
+      <w:r>
+        <w:t xml:space="preserve"> the two values differ by 2.9 ms. If greater precision is desired, </w:t>
+      </w:r>
+      <w:r>
+        <w:t>block size can be changed in the audio library, which could theoretically yield higher precision.</w:t>
+      </w:r>
+      <w:r>
+        <w:t xml:space="preserve"> </w:t>
+      </w:r>
+      <w:r>
+        <w:t>The precisions of puff and sound output are</w:t>
+      </w:r>
+      <w:r>
+        <w:t xml:space="preserve"> comparable to </w:t>
+      </w:r>
+      <w:r>
+        <w:t xml:space="preserve">expensive, </w:t>
+      </w:r>
+      <w:r>
+        <w:t>available systems such as the</w:t>
+      </w:r>
+      <w:r>
+        <w:t xml:space="preserve"> Habitest Modular system in conjunction with</w:t>
+      </w:r>
+      <w:r>
+        <w:t xml:space="preserve"> </w:t>
+      </w:r>
+      <w:r>
+        <w:t xml:space="preserve">Coulbourn Graphic State 4 software, which </w:t>
+      </w:r>
+      <w:r>
+        <w:t xml:space="preserve">itself </w:t>
+      </w:r>
+      <w:r>
+        <w:t>offers 1 ms precision (</w:t>
+      </w:r>
+      <w:hyperlink r:id="rId17" w:history="1">
+        <w:r>
+          <w:rPr>
+            <w:rStyle w:val="Hyperlink"/>
+          </w:rPr>
+          <w:t>http://www.coulbourn.com/v/vspfiles/assets/manuals/Graphic%20State%204%20Users%20Manual.pdf</w:t>
+        </w:r>
+      </w:hyperlink>
+      <w:r>
+        <w:t xml:space="preserve">) </w:t>
+      </w:r>
+      <w:r>
+        <w:t xml:space="preserve">, </w:t>
+      </w:r>
+      <w:r>
+        <w:t xml:space="preserve">making the Teensy a viable </w:t>
+      </w:r>
+      <w:r>
+        <w:t>alternative</w:t>
+      </w:r>
+      <w:r>
+        <w:t>.</w:t>
+      </w:r>
+    </w:p>
+    <w:p/>
+    <w:p>
+      <w:pPr>
+        <w:rPr>
+          <w:b/>
+        </w:rPr>
+      </w:pPr>
+      <w:r>
+        <w:rPr>
+          <w:b/>
+        </w:rPr>
+        <w:t>Conclusion</w:t>
+      </w:r>
     </w:p>
     <w:p>
       <w:pPr>
-        <w:rPr>
-          <w:b/>
-        </w:rPr>
-      </w:pPr>
-      <w:r>
-        <w:rPr>
-          <w:b/>
-        </w:rPr>
-        <w:t>Conclusion</w:t>
+        <w:ind w:firstLine="720"/>
+      </w:pPr>
+      <w:r>
+        <w:t xml:space="preserve">We </w:t>
+      </w:r>
+      <w:r>
+        <w:t>introduce</w:t>
+      </w:r>
+      <w:r>
+        <w:t xml:space="preserve"> two inexpensive and highly accurate experimental paradigms both constructed around a Teensy 3.2 microcontroller. In the first, we </w:t>
+      </w:r>
+      <w:r>
+        <w:t xml:space="preserve">utilize </w:t>
+      </w:r>
+      <w:r>
+        <w:t xml:space="preserve">highly accurate </w:t>
+      </w:r>
+      <w:r>
+        <w:t>ADNS-9800 gaming sensors</w:t>
+      </w:r>
+      <w:r>
+        <w:t xml:space="preserve">, for which exists a user-friendly </w:t>
+      </w:r>
+      <w:r>
+        <w:t>library</w:t>
+      </w:r>
+      <w:r>
+        <w:t xml:space="preserve">. The </w:t>
+      </w:r>
+      <w:r>
+        <w:t xml:space="preserve">Teensy is capable of </w:t>
+      </w:r>
+      <w:r>
+        <w:t xml:space="preserve">utilizing these sensors and </w:t>
+      </w:r>
+      <w:r>
+        <w:t>reporting movement measurements</w:t>
+      </w:r>
+      <w:r>
+        <w:t xml:space="preserve"> while </w:t>
+      </w:r>
+      <w:r>
+        <w:t>sending</w:t>
+      </w:r>
+      <w:r>
+        <w:t xml:space="preserve"> </w:t>
+      </w:r>
+      <w:r>
+        <w:t xml:space="preserve">aligned, </w:t>
+      </w:r>
+      <w:r>
+        <w:t xml:space="preserve">temporally </w:t>
+      </w:r>
+      <w:r>
+        <w:t>regular and precise</w:t>
+      </w:r>
+      <w:r>
+        <w:t xml:space="preserve"> digital pulses out of</w:t>
+      </w:r>
+      <w:r>
+        <w:t xml:space="preserve"> </w:t>
+      </w:r>
+      <w:r>
+        <w:t>another digital pin</w:t>
+      </w:r>
+      <w:r>
+        <w:t xml:space="preserve">. This </w:t>
+      </w:r>
+      <w:r>
+        <w:t>is</w:t>
+      </w:r>
+      <w:r>
+        <w:t xml:space="preserve"> particularly useful in an imaging paradigm, where </w:t>
+      </w:r>
+      <w:r>
+        <w:t>one w</w:t>
+      </w:r>
+      <w:r>
+        <w:t xml:space="preserve">ould set a camera to </w:t>
+      </w:r>
+      <w:r>
+        <w:t xml:space="preserve">external </w:t>
+      </w:r>
+      <w:r>
+        <w:t>capture</w:t>
+      </w:r>
+      <w:r>
+        <w:t xml:space="preserve"> mode</w:t>
+      </w:r>
+      <w:r>
+        <w:t xml:space="preserve"> and send output </w:t>
+      </w:r>
+      <w:r>
+        <w:t xml:space="preserve">associated with movement </w:t>
+      </w:r>
+      <w:r>
+        <w:t>simultaneously</w:t>
+      </w:r>
+      <w:r>
+        <w:t xml:space="preserve"> </w:t>
+      </w:r>
+      <w:r>
+        <w:t xml:space="preserve">paired with </w:t>
+      </w:r>
+      <w:r>
+        <w:t xml:space="preserve">accurate camera trigger. This experiment also highlights the benefits of </w:t>
+      </w:r>
+      <w:r>
+        <w:t xml:space="preserve">these </w:t>
+      </w:r>
+      <w:r>
+        <w:t>inexpensive microcontrollers: with such a large user-base</w:t>
+      </w:r>
+      <w:r>
+        <w:t xml:space="preserve"> and </w:t>
+      </w:r>
+      <w:r>
+        <w:t xml:space="preserve">an </w:t>
+      </w:r>
+      <w:r>
+        <w:t>intuitive programming language</w:t>
+      </w:r>
+      <w:r>
+        <w:t xml:space="preserve">, many novel </w:t>
+      </w:r>
+      <w:r>
+        <w:t xml:space="preserve">software </w:t>
+      </w:r>
+      <w:r>
+        <w:t xml:space="preserve">libraries are available </w:t>
+      </w:r>
+      <w:r>
+        <w:t xml:space="preserve">for Arduino </w:t>
+      </w:r>
+      <w:r>
+        <w:t>that wouldn’t be otherwise.</w:t>
+      </w:r>
+      <w:r>
+        <w:t xml:space="preserve"> The Teensy utilizes the same programming environment, thus benefitting from the ubiquitous use of Arduinos while adding </w:t>
+      </w:r>
+      <w:r>
+        <w:t>several</w:t>
+      </w:r>
+      <w:r>
+        <w:t xml:space="preserve"> features.</w:t>
       </w:r>
     </w:p>
     <w:p>
       <w:pPr>
         <w:ind w:firstLine="720"/>
-      </w:pPr>
-      <w:r>
-        <w:t xml:space="preserve">We </w:t>
-      </w:r>
-      <w:r>
-        <w:t>introduce</w:t>
-      </w:r>
-      <w:r>
-        <w:t xml:space="preserve"> two inexpensive and highly accurate experimental paradigms both constructed around a Teensy 3.2 microcontroller. In the first, we </w:t>
-      </w:r>
-      <w:r>
-        <w:t xml:space="preserve">utilize </w:t>
-      </w:r>
-      <w:r>
-        <w:t xml:space="preserve">highly accurate </w:t>
-      </w:r>
-      <w:r>
-        <w:t>ADNS-9800 gaming sensors</w:t>
-      </w:r>
-      <w:r>
-        <w:t xml:space="preserve">, for which exists a user-friendly </w:t>
-      </w:r>
-      <w:r>
-        <w:t>library</w:t>
-      </w:r>
-      <w:r>
-        <w:t xml:space="preserve">. The </w:t>
-      </w:r>
-      <w:r>
-        <w:t xml:space="preserve">Teensy is capable of </w:t>
-      </w:r>
-      <w:r>
-        <w:t xml:space="preserve">utilizing these sensors and </w:t>
-      </w:r>
-      <w:r>
-        <w:t>reporting movement measurements</w:t>
-      </w:r>
-      <w:r>
-        <w:t xml:space="preserve"> while </w:t>
-      </w:r>
-      <w:r>
-        <w:t>sending</w:t>
-      </w:r>
-      <w:r>
-        <w:t xml:space="preserve"> </w:t>
-      </w:r>
-      <w:r>
-        <w:t xml:space="preserve">aligned, </w:t>
-      </w:r>
-      <w:r>
-        <w:t xml:space="preserve">temporally </w:t>
-      </w:r>
-      <w:r>
-        <w:t>regular and precise</w:t>
-      </w:r>
-      <w:r>
-        <w:t xml:space="preserve"> digital pulses out of</w:t>
-      </w:r>
-      <w:r>
-        <w:t xml:space="preserve"> </w:t>
-      </w:r>
-      <w:r>
-        <w:t>another digital pin</w:t>
-      </w:r>
-      <w:r>
-        <w:t xml:space="preserve">. This </w:t>
-      </w:r>
-      <w:r>
-        <w:t>is</w:t>
-      </w:r>
-      <w:r>
-        <w:t xml:space="preserve"> particularly useful in an imaging paradigm, where </w:t>
-      </w:r>
-      <w:r>
-        <w:t>one w</w:t>
-      </w:r>
-      <w:r>
-        <w:t xml:space="preserve">ould set a camera to </w:t>
-      </w:r>
-      <w:r>
-        <w:t xml:space="preserve">external </w:t>
-      </w:r>
-      <w:r>
-        <w:t>capture</w:t>
-      </w:r>
-      <w:r>
-        <w:t xml:space="preserve"> mode</w:t>
-      </w:r>
-      <w:r>
-        <w:t xml:space="preserve"> and send </w:t>
-      </w:r>
-      <w:del w:id="185" w:author="howard" w:date="2018-10-25T10:31:00Z">
-        <w:r>
-          <w:delText xml:space="preserve">motor </w:delText>
-        </w:r>
-      </w:del>
-      <w:r>
-        <w:t xml:space="preserve">output </w:t>
-      </w:r>
-      <w:ins w:id="186" w:author="howard" w:date="2018-10-25T10:31:00Z">
-        <w:r>
-          <w:t xml:space="preserve">associated with movement </w:t>
-        </w:r>
-      </w:ins>
-      <w:r>
-        <w:t>simultaneously</w:t>
-      </w:r>
-      <w:r>
-        <w:t xml:space="preserve"> </w:t>
-      </w:r>
-      <w:del w:id="187" w:author="howard" w:date="2018-10-25T10:31:00Z">
-        <w:r>
-          <w:delText>w</w:delText>
-        </w:r>
-        <w:r>
-          <w:delText xml:space="preserve">ith </w:delText>
-        </w:r>
-      </w:del>
-      <w:ins w:id="188" w:author="howard" w:date="2018-10-25T10:31:00Z">
-        <w:r>
-          <w:t xml:space="preserve">paired with </w:t>
-        </w:r>
-      </w:ins>
-      <w:r>
-        <w:t xml:space="preserve">accurate camera trigger. This experiment also highlights the benefits of </w:t>
-      </w:r>
-      <w:r>
-        <w:t xml:space="preserve">these </w:t>
-      </w:r>
-      <w:r>
-        <w:t>inexpensive microcontrollers: with such a large user-base</w:t>
-      </w:r>
-      <w:r>
-        <w:t xml:space="preserve"> and </w:t>
-      </w:r>
-      <w:r>
-        <w:t xml:space="preserve">an </w:t>
-      </w:r>
-      <w:r>
-        <w:t>intuitive programming language</w:t>
-      </w:r>
-      <w:r>
-        <w:t xml:space="preserve">, many novel </w:t>
-      </w:r>
-      <w:r>
-        <w:t xml:space="preserve">software </w:t>
-      </w:r>
-      <w:r>
-        <w:t xml:space="preserve">libraries are available </w:t>
-      </w:r>
-      <w:r>
-        <w:t xml:space="preserve">for Arduino </w:t>
-      </w:r>
-      <w:r>
-        <w:t>that wouldn’t be otherwise.</w:t>
-      </w:r>
-      <w:r>
-        <w:t xml:space="preserve"> The Teensy utilizes the same programming environment, thus benefitting from the ubiquitous use of Arduinos while adding </w:t>
-      </w:r>
-      <w:r>
-        <w:t>several</w:t>
-      </w:r>
-      <w:r>
-        <w:t xml:space="preserve"> features.</w:t>
+        <w:rPr>
+          <w:b/>
+        </w:rPr>
+      </w:pPr>
+      <w:r>
+        <w:t xml:space="preserve">We also demonstrate a setup built to implement a </w:t>
+      </w:r>
+      <w:r>
+        <w:t>trace</w:t>
+      </w:r>
+      <w:r>
+        <w:t xml:space="preserve"> conditioning paradigm. </w:t>
+      </w:r>
+      <w:r>
+        <w:t xml:space="preserve">In addition to requiring accurate alignment of imaging with behavior, operant conditioning paradigms need reliable stimulus timing. In this setting, repetition of stimulus and response must occur in a highly regular temporal fashion in order for a mouse to learn and in order for the neuronal response to be consistent. </w:t>
+      </w:r>
+      <w:r>
+        <w:t>This illustrates the ability of the Teensy to orchestrate different classes of output</w:t>
+      </w:r>
+      <w:r>
+        <w:t>—analog and digital, both long and short pulses—</w:t>
+      </w:r>
+      <w:r>
+        <w:t xml:space="preserve">simultaneously </w:t>
+      </w:r>
+      <w:r>
+        <w:t xml:space="preserve">and </w:t>
+      </w:r>
+      <w:r>
+        <w:t>with high temporal accuracy</w:t>
+      </w:r>
+      <w:r>
+        <w:t xml:space="preserve"> </w:t>
+      </w:r>
+      <w:r>
+        <w:t xml:space="preserve">while simultaneously </w:t>
+      </w:r>
+      <w:r>
+        <w:lastRenderedPageBreak/>
+        <w:t>sending out regular digital pulses to control an image capturing device. It</w:t>
+      </w:r>
+      <w:r>
+        <w:t xml:space="preserve"> also highlights the ability of this device to simultaneously produce an analog output, in particular to generate a sound, while performing other actions.</w:t>
+      </w:r>
+      <w:r>
+        <w:t xml:space="preserve"> </w:t>
+      </w:r>
+      <w:r>
+        <w:t>As previously stated, a</w:t>
+      </w:r>
+      <w:r>
+        <w:t xml:space="preserve"> major advantage of the Teensy 3.2 over other microcontrollers such as the Arduino is the fact that it can output a true analog signal, whereas the Arduino U</w:t>
+      </w:r>
+      <w:r>
+        <w:t>NO</w:t>
+      </w:r>
+      <w:r>
+        <w:t>, for example, is capable only of outputting pulse-width modulated signals. This opens a venue for many experimental additions, parti</w:t>
+      </w:r>
+      <w:r>
+        <w:t>cularly the addition of sound, without the need of extra devices such as resistors and capacitors to create an analog</w:t>
+      </w:r>
+      <w:r>
+        <w:t>-like</w:t>
+      </w:r>
+      <w:r>
+        <w:t xml:space="preserve"> signal. Rather, the Teensy 3.2 simply needs to be soldered on to a </w:t>
+      </w:r>
+      <w:r>
+        <w:t>paired hardware module (</w:t>
+      </w:r>
+      <w:r>
+        <w:t>prop shield</w:t>
+      </w:r>
+      <w:r>
+        <w:t>)</w:t>
+      </w:r>
+      <w:r>
+        <w:t xml:space="preserve">, and </w:t>
+      </w:r>
+      <w:r>
+        <w:t>less</w:t>
+      </w:r>
+      <w:r>
+        <w:t xml:space="preserve"> in-depth knowledge about electro</w:t>
+      </w:r>
+      <w:r>
+        <w:t>nic circuits</w:t>
+      </w:r>
+      <w:r>
+        <w:t xml:space="preserve"> is necessary.</w:t>
+      </w:r>
+      <w:r>
+        <w:t xml:space="preserve"> I</w:t>
+      </w:r>
+      <w:r>
+        <w:t>n addition, it has a built-in “A</w:t>
+      </w:r>
+      <w:r>
+        <w:t>udio” library that simplifies sound synthesis, reading, and mixing</w:t>
+      </w:r>
+      <w:r>
+        <w:t>, all at 44.1 kHz</w:t>
+      </w:r>
+      <w:r>
+        <w:t xml:space="preserve"> which is stereo quality</w:t>
+      </w:r>
+      <w:r>
+        <w:t>.</w:t>
       </w:r>
     </w:p>
     <w:p>
       <w:pPr>
         <w:ind w:firstLine="720"/>
-        <w:rPr>
-          <w:b/>
-        </w:rPr>
-      </w:pPr>
-      <w:r>
-        <w:t xml:space="preserve">We also demonstrate a setup built to implement a </w:t>
-      </w:r>
-      <w:r>
-        <w:t>trace</w:t>
-      </w:r>
-      <w:r>
-        <w:t xml:space="preserve"> conditioning paradigm. </w:t>
-      </w:r>
-      <w:r>
-        <w:t xml:space="preserve">In addition to requiring accurate alignment of imaging with behavior, operant conditioning paradigms need reliable stimulus timing. In this setting, repetition of stimulus and response must occur in a highly regular temporal fashion in order for a mouse to learn and in order for the neuronal response to be consistent. </w:t>
-      </w:r>
-      <w:r>
-        <w:t>This illustrates the ability of the Teensy to orchestrate different classes of output</w:t>
-      </w:r>
-      <w:r>
-        <w:t>—analog and digital, both long and short pulses—</w:t>
-      </w:r>
-      <w:r>
-        <w:t xml:space="preserve">simultaneously </w:t>
+      </w:pPr>
+      <w:r>
+        <w:t>A</w:t>
+      </w:r>
+      <w:r>
+        <w:t xml:space="preserve">n important </w:t>
+      </w:r>
+      <w:r>
+        <w:t>discovery during development of</w:t>
+      </w:r>
+      <w:r>
+        <w:t>this</w:t>
+      </w:r>
+      <w:r>
+        <w:t xml:space="preserve"> system </w:t>
+      </w:r>
+      <w:r>
+        <w:t>is that realization of</w:t>
+      </w:r>
+      <w:r>
+        <w:t xml:space="preserve"> </w:t>
+      </w:r>
+      <w:r>
+        <w:t xml:space="preserve">a </w:t>
+      </w:r>
+      <w:r>
+        <w:t xml:space="preserve">slight linear </w:t>
+      </w:r>
+      <w:r>
+        <w:t>drift of the Teensy</w:t>
+      </w:r>
+      <w:r>
+        <w:t xml:space="preserve"> processing clock</w:t>
+      </w:r>
+      <w:r>
+        <w:t>.</w:t>
+      </w:r>
+      <w:r>
+        <w:t xml:space="preserve"> This drift </w:t>
+      </w:r>
+      <w:r>
+        <w:t>is</w:t>
+      </w:r>
+      <w:r>
+        <w:t xml:space="preserve"> linear in nature, </w:t>
+      </w:r>
+      <w:r>
+        <w:t>which makes it simple to</w:t>
+      </w:r>
+      <w:r>
+        <w:t xml:space="preserve"> calibrate o</w:t>
+      </w:r>
+      <w:r>
+        <w:t>ut</w:t>
+      </w:r>
+      <w:r>
+        <w:t xml:space="preserve"> if actual sub-µs precision </w:t>
+      </w:r>
+      <w:r>
+        <w:t>to real world timing is essential</w:t>
+      </w:r>
+      <w:r>
+        <w:t>.</w:t>
+      </w:r>
+      <w:r>
+        <w:t xml:space="preserve"> Further, it </w:t>
+      </w:r>
+      <w:r>
+        <w:t xml:space="preserve">actually </w:t>
+      </w:r>
+      <w:r>
+        <w:t xml:space="preserve">underscores the </w:t>
+      </w:r>
+      <w:r>
+        <w:t>necessity of a central con</w:t>
+      </w:r>
+      <w:r>
+        <w:t xml:space="preserve">troller for precise acquisition </w:t>
       </w:r>
       <w:r>
         <w:t xml:space="preserve">and </w:t>
       </w:r>
       <w:r>
-        <w:t>with high temporal accuracy</w:t>
-      </w:r>
-      <w:r>
-        <w:t xml:space="preserve"> </w:t>
-      </w:r>
-      <w:r>
-        <w:t>while simultaneously sending out regular digital pulses to control an image capturing device. It</w:t>
-      </w:r>
-      <w:r>
-        <w:t xml:space="preserve"> also highlights the ability of this device to simultaneously produce an analog output, in particular to generate a sound, while performing other actions.</w:t>
-      </w:r>
-      <w:r>
-        <w:t xml:space="preserve"> </w:t>
-      </w:r>
-      <w:r>
-        <w:t>As previously stated, a</w:t>
-      </w:r>
-      <w:r>
-        <w:t xml:space="preserve"> major advantage of the Teensy 3.2 over other microcontrollers such as the Arduino is the fact that it can output a true analog signal, whereas the Arduino U</w:t>
-      </w:r>
-      <w:r>
-        <w:t>NO</w:t>
-      </w:r>
-      <w:r>
-        <w:t>, for example, is capable only of outputting pulse-width modulated signals. This opens a venue for many experimental additions, parti</w:t>
-      </w:r>
-      <w:r>
-        <w:t>cularly the addition of sound, without the need of extra devices such as resistors and capacitors to create an analog</w:t>
-      </w:r>
-      <w:r>
-        <w:t>-like</w:t>
-      </w:r>
-      <w:r>
-        <w:t xml:space="preserve"> signal. Rather, the Teensy 3.2 simply needs to be soldered on to a </w:t>
-      </w:r>
-      <w:r>
-        <w:t>paired hardware module (</w:t>
-      </w:r>
-      <w:r>
-        <w:t>prop shield</w:t>
-      </w:r>
-      <w:ins w:id="189" w:author="howard" w:date="2018-10-25T10:44:00Z">
-        <w:r>
-          <w:t>)</w:t>
-        </w:r>
-      </w:ins>
-      <w:r>
-        <w:t xml:space="preserve">, and </w:t>
-      </w:r>
-      <w:r>
-        <w:t>less</w:t>
-      </w:r>
-      <w:r>
-        <w:t xml:space="preserve"> in-depth knowledge about electro</w:t>
-      </w:r>
-      <w:r>
-        <w:t>nic circuits</w:t>
-      </w:r>
-      <w:r>
-        <w:t xml:space="preserve"> is necessary.</w:t>
-      </w:r>
-      <w:r>
-        <w:t xml:space="preserve"> </w:t>
-      </w:r>
-      <w:r>
-        <w:lastRenderedPageBreak/>
-        <w:t>I</w:t>
-      </w:r>
-      <w:r>
-        <w:t>n addition, it has a built-in “A</w:t>
-      </w:r>
-      <w:r>
-        <w:t>udio” library that simplifies sound synthesis, reading, and mixing</w:t>
-      </w:r>
-      <w:r>
-        <w:t>, all at 44.1 kHz</w:t>
-      </w:r>
-      <w:r>
-        <w:t xml:space="preserve"> which is stereo quality</w:t>
-      </w:r>
-      <w:r>
-        <w:t>.</w:t>
-      </w:r>
-    </w:p>
-    <w:p>
-      <w:pPr>
-        <w:ind w:firstLine="720"/>
-        <w:rPr>
-          <w:ins w:id="190" w:author="howard" w:date="2018-10-25T10:54:00Z"/>
-        </w:rPr>
-      </w:pPr>
-      <w:r>
-        <w:t>A</w:t>
-      </w:r>
-      <w:ins w:id="191" w:author="howard" w:date="2018-10-25T10:51:00Z">
-        <w:r>
-          <w:t xml:space="preserve">n important </w:t>
-        </w:r>
-      </w:ins>
-      <w:del w:id="192" w:author="howard" w:date="2018-10-25T10:51:00Z">
-        <w:r>
-          <w:delText xml:space="preserve"> potential </w:delText>
-        </w:r>
-        <w:r>
-          <w:delText>limitation</w:delText>
-        </w:r>
-        <w:r>
-          <w:delText xml:space="preserve"> </w:delText>
-        </w:r>
-        <w:r>
-          <w:delText>of</w:delText>
-        </w:r>
-      </w:del>
-      <w:ins w:id="193" w:author="howard" w:date="2018-10-25T10:52:00Z">
-        <w:r>
-          <w:t>discovery during development of</w:t>
-        </w:r>
-      </w:ins>
-      <w:del w:id="194" w:author="howard" w:date="2018-10-25T10:52:00Z">
-        <w:r>
-          <w:delText xml:space="preserve"> </w:delText>
-        </w:r>
-      </w:del>
-      <w:r>
-        <w:t>this</w:t>
-      </w:r>
-      <w:r>
-        <w:t xml:space="preserve"> system </w:t>
-      </w:r>
-      <w:del w:id="195" w:author="howard" w:date="2018-10-25T10:51:00Z">
-        <w:r>
-          <w:delText>that we saw</w:delText>
-        </w:r>
-      </w:del>
-      <w:ins w:id="196" w:author="howard" w:date="2018-10-25T10:51:00Z">
-        <w:r>
-          <w:t xml:space="preserve">is that </w:t>
-        </w:r>
-      </w:ins>
-      <w:ins w:id="197" w:author="howard" w:date="2018-10-25T10:52:00Z">
-        <w:r>
-          <w:t xml:space="preserve">realization </w:t>
-        </w:r>
-      </w:ins>
-      <w:del w:id="198" w:author="howard" w:date="2018-10-25T10:52:00Z">
-        <w:r>
-          <w:delText xml:space="preserve"> </w:delText>
-        </w:r>
-      </w:del>
-      <w:ins w:id="199" w:author="howard" w:date="2018-10-25T10:53:00Z">
-        <w:r>
-          <w:t>of</w:t>
-        </w:r>
-      </w:ins>
-      <w:ins w:id="200" w:author="howard" w:date="2018-10-25T10:45:00Z">
-        <w:r>
-          <w:t xml:space="preserve"> </w:t>
-        </w:r>
-      </w:ins>
-      <w:ins w:id="201" w:author="howard" w:date="2018-10-25T10:53:00Z">
-        <w:r>
-          <w:t xml:space="preserve">a </w:t>
-        </w:r>
-      </w:ins>
-      <w:ins w:id="202" w:author="howard" w:date="2018-10-25T10:45:00Z">
-        <w:r>
-          <w:t xml:space="preserve">slight linear </w:t>
-        </w:r>
-      </w:ins>
-      <w:del w:id="203" w:author="howard" w:date="2018-10-25T10:45:00Z">
-        <w:r>
-          <w:delText>was the sl</w:delText>
-        </w:r>
-        <w:r>
-          <w:delText xml:space="preserve">ight timing </w:delText>
-        </w:r>
-      </w:del>
-      <w:r>
-        <w:t>drift of the Teensy</w:t>
-      </w:r>
-      <w:ins w:id="204" w:author="howard" w:date="2018-10-25T10:46:00Z">
-        <w:r>
-          <w:t xml:space="preserve"> processing clock</w:t>
-        </w:r>
-      </w:ins>
-      <w:r>
-        <w:t>.</w:t>
-      </w:r>
-      <w:r>
-        <w:t xml:space="preserve"> This drift </w:t>
-      </w:r>
-      <w:r>
-        <w:t>is</w:t>
-      </w:r>
-      <w:r>
-        <w:t xml:space="preserve"> linear in nature</w:t>
-      </w:r>
-      <w:del w:id="205" w:author="howard" w:date="2018-10-25T10:46:00Z">
-        <w:r>
-          <w:delText>,</w:delText>
-        </w:r>
-      </w:del>
-      <w:ins w:id="206" w:author="howard" w:date="2018-10-25T10:46:00Z">
-        <w:r>
-          <w:t xml:space="preserve"> </w:t>
-        </w:r>
-      </w:ins>
-      <w:del w:id="207" w:author="howard" w:date="2018-10-25T10:46:00Z">
-        <w:r>
-          <w:delText xml:space="preserve"> however</w:delText>
-        </w:r>
-      </w:del>
-      <w:r>
-        <w:t xml:space="preserve">, </w:t>
-      </w:r>
-      <w:r>
-        <w:t>which makes it simple to</w:t>
-      </w:r>
-      <w:r>
-        <w:t xml:space="preserve"> calibrate o</w:t>
-      </w:r>
-      <w:r>
-        <w:t>ut</w:t>
-      </w:r>
-      <w:ins w:id="208" w:author="howard" w:date="2018-10-25T10:46:00Z">
-        <w:r>
-          <w:t xml:space="preserve"> if actual </w:t>
-        </w:r>
-      </w:ins>
-      <w:ins w:id="209" w:author="howard" w:date="2018-10-25T10:47:00Z">
-        <w:r>
-          <w:t xml:space="preserve">(sub-µs precision </w:t>
-        </w:r>
-      </w:ins>
-      <w:ins w:id="210" w:author="howard" w:date="2018-10-25T10:53:00Z">
-        <w:r>
-          <w:t>to real world timing is essential</w:t>
-        </w:r>
-      </w:ins>
-      <w:ins w:id="211" w:author="howard" w:date="2018-10-25T10:47:00Z">
-        <w:r>
-          <w:t>)</w:t>
-        </w:r>
-      </w:ins>
-      <w:r>
-        <w:t>.</w:t>
-      </w:r>
-      <w:r>
-        <w:t xml:space="preserve"> Further, it </w:t>
-      </w:r>
-      <w:r>
-        <w:t xml:space="preserve">actually </w:t>
-      </w:r>
-      <w:r>
-        <w:t xml:space="preserve">underscores the </w:t>
-      </w:r>
-      <w:del w:id="212" w:author="howard" w:date="2018-10-25T10:50:00Z">
-        <w:r>
-          <w:delText xml:space="preserve">desirability </w:delText>
-        </w:r>
-      </w:del>
-      <w:ins w:id="213" w:author="howard" w:date="2018-10-25T10:53:00Z">
-        <w:r>
-          <w:t xml:space="preserve">the </w:t>
-        </w:r>
-      </w:ins>
-      <w:ins w:id="214" w:author="howard" w:date="2018-10-25T10:50:00Z">
-        <w:r>
-          <w:t xml:space="preserve">necessity of a central controller for precise acquisition </w:t>
-        </w:r>
-      </w:ins>
-      <w:del w:id="215" w:author="howard" w:date="2018-10-25T10:50:00Z">
-        <w:r>
-          <w:delText>of using a Teensy</w:delText>
-        </w:r>
-        <w:r>
-          <w:delText xml:space="preserve"> 3.2</w:delText>
-        </w:r>
-        <w:r>
-          <w:delText xml:space="preserve"> for </w:delText>
-        </w:r>
-      </w:del>
-      <w:ins w:id="216" w:author="howard" w:date="2018-10-25T10:50:00Z">
-        <w:r>
-          <w:t xml:space="preserve"> and </w:t>
-        </w:r>
-      </w:ins>
-      <w:r>
         <w:t>total experimental control</w:t>
       </w:r>
       <w:r>
@@ -5631,21 +4892,23 @@
         <w:t>Synchronizing different devices</w:t>
       </w:r>
       <w:r>
-        <w:t xml:space="preserve"> only by a single pulse at the start of an experiment can lead to problems when trying to acquire motor output or deliver some experimental stimulus and examine cellular behavior with high temporal accuracy. </w:t>
-      </w:r>
-      <w:r>
-        <w:t xml:space="preserve"> </w:t>
-      </w:r>
-      <w:r>
-        <w:t xml:space="preserve">Initiating experimental events from a high-level source, such as directly from a PC, can introduce timing jitter due to the multitude of tasks that a PC must attend to at any given point in time. </w:t>
-      </w:r>
-      <w:commentRangeStart w:id="217"/>
-      <w:ins w:id="218" w:author="howard" w:date="2018-10-25T10:54:00Z">
-        <w:r>
-          <w:t xml:space="preserve">For example, a recent calcium imaging study in the striatum finds additional neurological structure related to motor activity on very short timescales, suggesting that poor timing resolution could potentially lead to incorrect inferences </w:t>
-        </w:r>
-      </w:ins>
-      <w:customXmlInsRangeStart w:id="219" w:author="howard" w:date="2018-10-25T10:54:00Z"/>
+        <w:t xml:space="preserve"> only by a single pulse at the start of an experiment can lead to problems when </w:t>
+      </w:r>
+      <w:r>
+        <w:t xml:space="preserve">trying to acquire motor output or deliver some experimental stimulus and examine cellular behavior with high temporal accuracy. </w:t>
+      </w:r>
+      <w:r>
+        <w:t xml:space="preserve"> </w:t>
+      </w:r>
+      <w:r>
+        <w:t xml:space="preserve">Initiating experimental events from a high-level source, such as </w:t>
+      </w:r>
+      <w:r>
+        <w:t>directly from a PC, can introduce timing jitter due to the multitude of tasks that a PC must attend to at any given point in time. For example, a recent calcium imaging study in the striatum finds additional neurological structure related to motor activity on very short timescales</w:t>
+      </w:r>
+      <w:r>
+        <w:t xml:space="preserve">, but finds only velocity correlated with neural activity on longer timescales </w:t>
+      </w:r>
       <w:sdt>
         <w:sdtPr>
           <w:id w:val="-639345187"/>
@@ -5653,106 +4916,45 @@
         </w:sdtPr>
         <w:sdtEndPr/>
         <w:sdtContent>
-          <w:customXmlInsRangeEnd w:id="219"/>
-          <w:ins w:id="220" w:author="howard" w:date="2018-10-25T10:54:00Z">
-            <w:r>
-              <w:fldChar w:fldCharType="begin"/>
-            </w:r>
-            <w:r>
-              <w:instrText xml:space="preserve"> CITATION Mar18 \l 1033 </w:instrText>
-            </w:r>
-            <w:r>
-              <w:fldChar w:fldCharType="separate"/>
-            </w:r>
-            <w:r>
-              <w:rPr>
-                <w:noProof/>
-              </w:rPr>
-              <w:t>(Markowitz, et al., 2018)</w:t>
-            </w:r>
-            <w:r>
-              <w:fldChar w:fldCharType="end"/>
-            </w:r>
-          </w:ins>
-          <w:customXmlInsRangeStart w:id="221" w:author="howard" w:date="2018-10-25T10:54:00Z"/>
+          <w:r>
+            <w:fldChar w:fldCharType="begin"/>
+          </w:r>
+          <w:r>
+            <w:instrText xml:space="preserve"> CITATION Mar18 \l 1033 </w:instrText>
+          </w:r>
+          <w:r>
+            <w:fldChar w:fldCharType="separate"/>
+          </w:r>
+          <w:r>
+            <w:rPr>
+              <w:noProof/>
+            </w:rPr>
+            <w:t>(Markowitz, et al., 2018)</w:t>
+          </w:r>
+          <w:r>
+            <w:fldChar w:fldCharType="end"/>
+          </w:r>
         </w:sdtContent>
       </w:sdt>
-      <w:customXmlInsRangeEnd w:id="221"/>
-      <w:ins w:id="222" w:author="howard" w:date="2018-10-25T10:54:00Z">
-        <w:r>
-          <w:t>.</w:t>
-        </w:r>
-        <w:commentRangeEnd w:id="217"/>
-        <w:r>
-          <w:rPr>
-            <w:rStyle w:val="CommentReference"/>
-          </w:rPr>
-          <w:commentReference w:id="217"/>
-        </w:r>
-      </w:ins>
+      <w:r>
+        <w:t>.</w:t>
+      </w:r>
+      <w:r>
+        <w:t xml:space="preserve"> This suggests that with sufficient timing jitter, </w:t>
+      </w:r>
+      <w:r>
+        <w:t xml:space="preserve">correlations on short time scales could be missed, yielding the conclusion that velocity is the only correlate of neural activity in the striatum. </w:t>
+      </w:r>
     </w:p>
     <w:p>
       <w:pPr>
         <w:ind w:firstLine="720"/>
-        <w:rPr>
-          <w:ins w:id="223" w:author="howard" w:date="2018-10-25T10:57:00Z"/>
-        </w:rPr>
-      </w:pPr>
-      <w:del w:id="224" w:author="howard" w:date="2018-10-25T10:55:00Z">
-        <w:r>
-          <w:delText xml:space="preserve">We note </w:delText>
-        </w:r>
-        <w:r>
-          <w:delText xml:space="preserve">as well </w:delText>
-        </w:r>
-        <w:r>
-          <w:delText xml:space="preserve">that </w:delText>
-        </w:r>
-        <w:r>
-          <w:delText xml:space="preserve">the </w:delText>
-        </w:r>
-        <w:r>
-          <w:delText>standard error</w:delText>
-        </w:r>
-        <w:r>
-          <w:delText>s</w:delText>
-        </w:r>
-        <w:r>
-          <w:delText xml:space="preserve"> of </w:delText>
-        </w:r>
-        <w:r>
-          <w:delText xml:space="preserve">our </w:delText>
-        </w:r>
-        <w:r>
-          <w:delText xml:space="preserve">measurements across </w:delText>
-        </w:r>
-        <w:r>
-          <w:delText>both</w:delText>
-        </w:r>
-        <w:r>
-          <w:delText xml:space="preserve"> linear models were</w:delText>
-        </w:r>
-        <w:r>
-          <w:delText xml:space="preserve"> </w:delText>
-        </w:r>
-        <w:r>
-          <w:delText xml:space="preserve">very small: </w:delText>
-        </w:r>
-        <w:r>
-          <w:delText xml:space="preserve">on the order of </w:delText>
-        </w:r>
-        <w:r>
-          <w:delText xml:space="preserve">tens </w:delText>
-        </w:r>
-        <w:r>
-          <w:delText>of nanoseconds</w:delText>
-        </w:r>
-        <w:r>
-          <w:delText xml:space="preserve">. </w:delText>
-        </w:r>
-      </w:del>
-      <w:r>
-        <w:t xml:space="preserve">Further, with concomitant imaging, one must also align tasks to imaging data after the fact, or face substantial variability in frame spacing. As explained previously </w:t>
+      </w:pPr>
+      <w:r>
+        <w:t>Further</w:t>
+      </w:r>
+      <w:r>
+        <w:t xml:space="preserve">, with concomitant imaging, one must also align tasks to imaging data after the fact, or face substantial variability in frame spacing. As explained previously </w:t>
       </w:r>
       <w:sdt>
         <w:sdtPr>
@@ -5788,9 +4990,6 @@
     <w:p>
       <w:pPr>
         <w:ind w:firstLine="360"/>
-        <w:rPr>
-          <w:del w:id="225" w:author="howard" w:date="2018-10-25T10:58:00Z"/>
-        </w:rPr>
       </w:pPr>
       <w:r>
         <w:t>In conc</w:t>
@@ -5799,148 +4998,144 @@
         <w:t xml:space="preserve">lusion, </w:t>
       </w:r>
       <w:r>
-        <w:t>Arduino UNO and the Teensy 3.2 both potentially fulfill these requirements, though an additional timing function, the “IntervalTimer”, makes the Teensy 3.2 better suited for the particular task of delivering the equally spaced, regular digital pulses needed for triggering image capture</w:t>
-      </w:r>
-      <w:ins w:id="226" w:author="howard" w:date="2018-10-25T10:58:00Z">
-        <w:r>
-          <w:t xml:space="preserve">. </w:t>
-        </w:r>
-      </w:ins>
-      <w:ins w:id="227" w:author="howard" w:date="2018-10-25T10:59:00Z">
-        <w:r>
-          <w:t>Finally</w:t>
-        </w:r>
-      </w:ins>
+        <w:t>Arduino UNO and the Teensy 3.2 both potentially fulfi</w:t>
+      </w:r>
+      <w:r>
+        <w:t>ll these requirements, though</w:t>
+      </w:r>
+      <w:r>
+        <w:t xml:space="preserve"> additional timing function</w:t>
+      </w:r>
+      <w:r>
+        <w:t>s</w:t>
+      </w:r>
+      <w:r>
+        <w:t xml:space="preserve">, </w:t>
+      </w:r>
+      <w:r>
+        <w:t xml:space="preserve">such as </w:t>
+      </w:r>
+      <w:r>
+        <w:t>the “IntervalTimer”</w:t>
+      </w:r>
+      <w:r>
+        <w:t xml:space="preserve"> and “elapsedMicros”, make</w:t>
+      </w:r>
+      <w:r>
+        <w:t xml:space="preserve"> the Teensy 3.2 better suited for the particular task of delivering the equally spaced, regular digital pulses needed for triggering image capture</w:t>
+      </w:r>
+      <w:r>
+        <w:t>. Finally</w:t>
+      </w:r>
+      <w:r>
+        <w:t>,</w:t>
+      </w:r>
+      <w:r>
+        <w:t xml:space="preserve"> </w:t>
+      </w:r>
+      <w:r>
+        <w:t>t</w:t>
+      </w:r>
+      <w:r>
+        <w:t>he precision and utility of the Teensy microcontroller</w:t>
+      </w:r>
+      <w:r>
+        <w:t xml:space="preserve"> </w:t>
+      </w:r>
+      <w:r>
+        <w:t>make this a use</w:t>
+      </w:r>
+      <w:r>
+        <w:t xml:space="preserve">r-friendly, easily adaptable, accurate, and precise </w:t>
+      </w:r>
+      <w:r>
+        <w:t xml:space="preserve">tool for </w:t>
+      </w:r>
+      <w:r>
+        <w:t>different</w:t>
+      </w:r>
+      <w:r>
+        <w:t xml:space="preserve"> experimen</w:t>
+      </w:r>
+      <w:r>
+        <w:t xml:space="preserve">tal designs in neuroscience in general, </w:t>
+      </w:r>
+      <w:r>
+        <w:t>and particularly</w:t>
+      </w:r>
+      <w:r>
+        <w:t xml:space="preserve"> </w:t>
+      </w:r>
+      <w:r>
+        <w:t>for</w:t>
+      </w:r>
+      <w:r>
+        <w:t xml:space="preserve"> imaging studies</w:t>
+      </w:r>
+      <w:r>
+        <w:t>.</w:t>
+      </w:r>
     </w:p>
     <w:p>
-      <w:r>
-        <w:t>t</w:t>
-      </w:r>
-      <w:r>
-        <w:t xml:space="preserve">he precision and utility of the Teensy microcontroller, in conjunction with </w:t>
-      </w:r>
-      <w:r>
-        <w:t>an available A</w:t>
-      </w:r>
-      <w:r>
-        <w:t xml:space="preserve">udio </w:t>
-      </w:r>
-      <w:r>
-        <w:t>library</w:t>
-      </w:r>
-      <w:r>
-        <w:t xml:space="preserve"> and</w:t>
-      </w:r>
-      <w:r>
-        <w:t xml:space="preserve"> the IntervalTimer function</w:t>
-      </w:r>
-      <w:r>
-        <w:t>, make this a use</w:t>
-      </w:r>
-      <w:r>
-        <w:t xml:space="preserve">r-friendly, easily adaptable, accurate, and precise </w:t>
-      </w:r>
-      <w:r>
-        <w:t xml:space="preserve">tool for </w:t>
-      </w:r>
-      <w:r>
-        <w:t>different</w:t>
-      </w:r>
-      <w:r>
-        <w:t xml:space="preserve"> experimen</w:t>
-      </w:r>
-      <w:r>
-        <w:t xml:space="preserve">tal designs in neuroscience in general, </w:t>
-      </w:r>
-      <w:r>
-        <w:t>and particularly</w:t>
-      </w:r>
-      <w:r>
-        <w:t xml:space="preserve"> </w:t>
-      </w:r>
-      <w:r>
-        <w:t>for</w:t>
-      </w:r>
-      <w:r>
-        <w:t xml:space="preserve"> imaging studies</w:t>
-      </w:r>
-      <w:r>
-        <w:t>.</w:t>
+      <w:pPr>
+        <w:rPr>
+          <w:b/>
+        </w:rPr>
+      </w:pPr>
+      <w:r>
+        <w:rPr>
+          <w:b/>
+        </w:rPr>
+        <w:t>Figures</w:t>
       </w:r>
     </w:p>
     <w:p>
-      <w:pPr>
-        <w:ind w:firstLine="360"/>
-      </w:pPr>
-    </w:p>
-    <w:p>
-      <w:pPr>
-        <w:ind w:firstLine="720"/>
-        <w:rPr>
-          <w:del w:id="228" w:author="howard" w:date="2018-10-25T10:54:00Z"/>
-        </w:rPr>
-      </w:pPr>
-    </w:p>
-    <w:p>
-      <w:pPr>
+      <w:r>
         <w:rPr>
           <w:b/>
         </w:rPr>
-      </w:pPr>
+        <w:t>Figure 1.</w:t>
+      </w:r>
+      <w:r>
+        <w:t xml:space="preserve"> Diagrams of the two experimental device setups, a floating, 3D treadmill with two sensors for recording motor output (A) and a tone/light and puff </w:t>
+      </w:r>
+      <w:r>
+        <w:t>classical</w:t>
+      </w:r>
+      <w:r>
+        <w:t xml:space="preserve"> conditioning setup. </w:t>
+      </w:r>
       <w:r>
         <w:rPr>
           <w:b/>
         </w:rPr>
-        <w:t>Figures</w:t>
-      </w:r>
-    </w:p>
-    <w:p>
+        <w:t>A</w:t>
+      </w:r>
+      <w:r>
+        <w:t xml:space="preserve"> This experimental design consists of a Teensy 3.2 connected to two ADNS-9800 sensors and a CMOS camera, via serial-peripheral interfaces and a coaxial cable via SMA connectors, respectively. Every 50 milliseconds, a digital pulse triggers the CMOS </w:t>
+      </w:r>
+      <w:r>
+        <w:t>camera to capture an image while simultaneously acquiring motor data from both ADNS sensors and sending them via a USB to a PC. The PC initiates each experiment by sending serial data consisting of the length of the experiment and imaging frequency to the Teensy.</w:t>
+      </w:r>
       <w:r>
         <w:rPr>
           <w:b/>
         </w:rPr>
-        <w:t>Figure 1.</w:t>
-      </w:r>
-      <w:r>
-        <w:t xml:space="preserve"> Diagrams of the two experimental device setups, a floating, 3D treadmill with two sensors for recording motor output (A) and a tone/light and puff </w:t>
+        <w:t xml:space="preserve"> </w:t>
+      </w:r>
+      <w:r>
+        <w:rPr>
+          <w:b/>
+        </w:rPr>
+        <w:t>B</w:t>
+      </w:r>
+      <w:r>
+        <w:t xml:space="preserve"> This experimental design constitutes a classic </w:t>
       </w:r>
       <w:r>
         <w:t>classical</w:t>
       </w:r>
       <w:r>
-        <w:t xml:space="preserve"> conditioning setup. </w:t>
-      </w:r>
-      <w:r>
-        <w:rPr>
-          <w:b/>
-        </w:rPr>
-        <w:t>A</w:t>
-      </w:r>
-      <w:r>
-        <w:t xml:space="preserve"> This experimental design consists of a Teensy 3.2 connected to two ADNS-9800 sensors and a CMOS camera, via serial-peripheral interfaces and a coaxial cable via SMA connectors, respectively. Every 50 milliseconds, a digital pulse triggers the CMOS </w:t>
-      </w:r>
-      <w:r>
-        <w:t>camera to capture an image while simultaneously acquiring motor data from both ADNS sensors and sending them via a USB to a PC. The PC initiates each experiment by sending serial data consisting of the length of the experiment and imaging frequency to the Teensy.</w:t>
-      </w:r>
-      <w:r>
-        <w:rPr>
-          <w:b/>
-        </w:rPr>
-        <w:t xml:space="preserve"> </w:t>
-      </w:r>
-      <w:r>
-        <w:rPr>
-          <w:b/>
-        </w:rPr>
-        <w:t>B</w:t>
-      </w:r>
-      <w:r>
-        <w:t xml:space="preserve"> This experimental design constitutes a classic </w:t>
-      </w:r>
-      <w:r>
-        <w:t>classical</w:t>
-      </w:r>
-      <w:r>
         <w:t>-conditioning paradigm. The user specifies via MATLAB or</w:t>
       </w:r>
       <w:r>
@@ -5953,17 +5148,17 @@
         <w:t xml:space="preserve">al trials. This information </w:t>
       </w:r>
       <w:r>
-        <w:t xml:space="preserve">is sent via a USB to the Teensy 3.2, which </w:t>
+        <w:t xml:space="preserve">is </w:t>
+      </w:r>
+      <w:r>
+        <w:lastRenderedPageBreak/>
+        <w:t xml:space="preserve">sent via a USB to the Teensy 3.2, which </w:t>
       </w:r>
       <w:r>
         <w:t>initiates</w:t>
       </w:r>
       <w:r>
-        <w:t xml:space="preserve"> the experiment. In each trial, the Teensy initiates a 9500 Hz tone at 44.1 kHz while turning on a light. These stimuli are followed by an air puff, also delivered via the Teensy. In order to generate a sound loud enough for the speaker, the Teensy is soldered to a prop-</w:t>
-      </w:r>
-      <w:r>
-        <w:lastRenderedPageBreak/>
-        <w:t>shield, which contains an amplifier.</w:t>
+        <w:t xml:space="preserve"> the experiment. In each trial, the Teensy initiates a 9500 Hz tone at 44.1 kHz while turning on a light. These stimuli are followed by an air puff, also delivered via the Teensy. In order to generate a sound loud enough for the speaker, the Teensy is soldered to a prop-shield, which contains an amplifier.</w:t>
       </w:r>
       <w:r>
         <w:t xml:space="preserve"> The Teensy 3.2 sends time stamps, trial, and stimulus information via the USB back to the PC.</w:t>
@@ -6215,7 +5410,10 @@
         <w:t>A.</w:t>
       </w:r>
       <w:r>
-        <w:t xml:space="preserve"> Timing of the digital pulses as measured by the Teensy 3.2 in the tone/light-puff setup versus timing as measured by an external device. These measurements have a correspondence near 1:1 (R</w:t>
+        <w:t xml:space="preserve"> Timing of the digital pulses as measured by the Teensy 3.2 in the tone/light-puff setup versus </w:t>
+      </w:r>
+      <w:r>
+        <w:t>timing as measured by an external device. These measurements have a correspondence near 1:1 (R</w:t>
       </w:r>
       <w:r>
         <w:rPr>
@@ -6229,16 +5427,9 @@
       <w:r>
         <w:t>1.000033</w:t>
       </w:r>
-      <w:ins w:id="229" w:author="Romano Linux Desktop" w:date="2018-10-26T15:05:00Z">
-        <w:r>
-          <w:t>4</w:t>
-        </w:r>
-      </w:ins>
-      <w:del w:id="230" w:author="Romano Linux Desktop" w:date="2018-10-26T15:05:00Z">
-        <w:r>
-          <w:delText>6</w:delText>
-        </w:r>
-      </w:del>
+      <w:r>
+        <w:t>4</w:t>
+      </w:r>
       <w:r>
         <w:t xml:space="preserve"> </w:t>
       </w:r>
@@ -6251,16 +5442,9 @@
       <w:r>
         <w:t xml:space="preserve"> </w:t>
       </w:r>
-      <w:del w:id="231" w:author="Romano Linux Desktop" w:date="2018-10-26T15:05:00Z">
-        <w:r>
-          <w:delText>4e-10</w:delText>
-        </w:r>
-      </w:del>
-      <w:ins w:id="232" w:author="Romano Linux Desktop" w:date="2018-10-26T15:05:00Z">
-        <w:r>
-          <w:t>0 (to machine precision)</w:t>
-        </w:r>
-      </w:ins>
+      <w:r>
+        <w:t>0 (to machine precision)</w:t>
+      </w:r>
       <w:r>
         <w:t>, t(</w:t>
       </w:r>
@@ -6270,21 +5454,12 @@
       <w:r>
         <w:t>)=</w:t>
       </w:r>
-      <w:del w:id="233" w:author="Romano Linux Desktop" w:date="2018-10-26T15:05:00Z">
-        <w:r>
-          <w:delText>2.35e+09</w:delText>
-        </w:r>
-      </w:del>
-      <w:ins w:id="234" w:author="Romano Linux Desktop" w:date="2018-10-26T15:05:00Z">
-        <w:r>
-          <w:t>inf</w:t>
-        </w:r>
-        <w:r>
-          <w:t>inite</w:t>
-        </w:r>
-      </w:ins>
-      <w:bookmarkStart w:id="235" w:name="_GoBack"/>
-      <w:bookmarkEnd w:id="235"/>
+      <w:r>
+        <w:t>inf</w:t>
+      </w:r>
+      <w:r>
+        <w:t>inite</w:t>
+      </w:r>
       <w:r>
         <w:t xml:space="preserve">, p&lt;0.001). </w:t>
       </w:r>
@@ -6324,398 +5499,193 @@
       <w:r>
         <w:t xml:space="preserve">; (i) shows the </w:t>
       </w:r>
-      <w:del w:id="236" w:author="Romano Linux Desktop" w:date="2018-10-26T14:35:00Z">
-        <w:r>
-          <w:delText>consistency of light onsets across all trials</w:delText>
-        </w:r>
-      </w:del>
-      <w:ins w:id="237" w:author="Romano Linux Desktop" w:date="2018-10-26T14:35:00Z">
-        <w:r>
-          <w:t xml:space="preserve">latency between the </w:t>
-        </w:r>
-      </w:ins>
-      <w:ins w:id="238" w:author="Romano Linux Desktop" w:date="2018-10-26T14:36:00Z">
-        <w:r>
-          <w:t>theoretical onset of the tone</w:t>
-        </w:r>
-      </w:ins>
-      <w:ins w:id="239" w:author="Romano Linux Desktop" w:date="2018-10-26T14:35:00Z">
-        <w:r>
-          <w:t xml:space="preserve"> and the measured timing of the tone</w:t>
-        </w:r>
-      </w:ins>
-      <w:r>
-        <w:t xml:space="preserve"> </w:t>
-      </w:r>
-      <w:ins w:id="240" w:author="Romano Linux Desktop" w:date="2018-10-26T14:36:00Z">
-        <w:r>
-          <w:t xml:space="preserve">as measured by the TDT device </w:t>
-        </w:r>
-      </w:ins>
+      <w:r>
+        <w:t>latency between the theoretical onset of the tone and the measured timing of the tone</w:t>
+      </w:r>
+      <w:r>
+        <w:t xml:space="preserve"> </w:t>
+      </w:r>
+      <w:r>
+        <w:t xml:space="preserve">as measured by the TDT device </w:t>
+      </w:r>
       <w:r>
         <w:t>(mean=</w:t>
       </w:r>
-      <w:del w:id="241" w:author="Romano Linux Desktop" w:date="2018-10-26T14:41:00Z">
-        <w:r>
-          <w:rPr>
-            <w:rFonts w:cs="lucidatypewriter"/>
-            <w:color w:val="000000"/>
-          </w:rPr>
-          <w:delText>11.0999930</w:delText>
-        </w:r>
-        <w:r>
-          <w:rPr>
-            <w:rFonts w:cs="lucidatypewriter"/>
-            <w:color w:val="000000"/>
-            <w:u w:val="single"/>
-          </w:rPr>
-          <w:delText>+</w:delText>
-        </w:r>
-        <w:r>
-          <w:rPr>
-            <w:rFonts w:cs="lucidatypewriter"/>
-            <w:color w:val="000000"/>
-          </w:rPr>
-          <w:delText>0.0000009</w:delText>
-        </w:r>
-        <w:r>
-          <w:delText xml:space="preserve"> seconds</w:delText>
-        </w:r>
-      </w:del>
-      <w:ins w:id="242" w:author="Romano Linux Desktop" w:date="2018-10-26T14:41:00Z">
-        <w:r>
-          <w:rPr>
-            <w:rFonts w:cs="lucidatypewriter"/>
-            <w:color w:val="000000"/>
-          </w:rPr>
-          <w:t xml:space="preserve">7.6 </w:t>
-        </w:r>
-        <w:r>
-          <w:rPr>
-            <w:rFonts w:cs="lucidatypewriter"/>
-            <w:color w:val="000000"/>
-            <w:u w:val="single"/>
-            <w:rPrChange w:id="243" w:author="Romano Linux Desktop" w:date="2018-10-26T14:41:00Z">
-              <w:rPr>
-                <w:rFonts w:cs="lucidatypewriter"/>
-                <w:color w:val="000000"/>
-              </w:rPr>
-            </w:rPrChange>
-          </w:rPr>
-          <w:t>+</w:t>
-        </w:r>
-      </w:ins>
-      <w:ins w:id="244" w:author="Romano Linux Desktop" w:date="2018-10-26T14:42:00Z">
-        <w:r>
-          <w:rPr>
-            <w:rPrChange w:id="245" w:author="Romano Linux Desktop" w:date="2018-10-26T14:42:00Z">
-              <w:rPr>
-                <w:rFonts w:cs="lucidatypewriter"/>
-                <w:color w:val="000000"/>
-                <w:u w:val="single"/>
-              </w:rPr>
-            </w:rPrChange>
-          </w:rPr>
-          <w:t xml:space="preserve"> </w:t>
-        </w:r>
-        <w:r>
-          <w:t>0.9 ms, range=2.9 ms</w:t>
-        </w:r>
-      </w:ins>
-      <w:r>
-        <w:t xml:space="preserve">); (ii) shows the consistency of the length of </w:t>
-      </w:r>
-      <w:del w:id="246" w:author="Romano Linux Desktop" w:date="2018-10-26T14:42:00Z">
-        <w:r>
-          <w:delText>“light on”</w:delText>
-        </w:r>
-      </w:del>
-      <w:ins w:id="247" w:author="Romano Linux Desktop" w:date="2018-10-26T14:42:00Z">
-        <w:r>
-          <w:t>tone</w:t>
-        </w:r>
-      </w:ins>
-      <w:r>
-        <w:t xml:space="preserve"> intervals across all trials (mean=</w:t>
-      </w:r>
-      <w:ins w:id="248" w:author="Romano Linux Desktop" w:date="2018-10-26T14:43:00Z">
-        <w:r>
-          <w:t xml:space="preserve">700 </w:t>
-        </w:r>
-        <w:r>
-          <w:rPr>
-            <w:u w:val="single"/>
-            <w:rPrChange w:id="249" w:author="Romano Linux Desktop" w:date="2018-10-26T14:43:00Z">
-              <w:rPr/>
-            </w:rPrChange>
-          </w:rPr>
-          <w:t>+</w:t>
-        </w:r>
-        <w:r>
-          <w:t xml:space="preserve"> 1 ms, range=</w:t>
-        </w:r>
-      </w:ins>
-      <w:ins w:id="250" w:author="Romano Linux Desktop" w:date="2018-10-26T14:44:00Z">
-        <w:r>
-          <w:t>2.9 ms</w:t>
-        </w:r>
-      </w:ins>
-      <w:del w:id="251" w:author="Romano Linux Desktop" w:date="2018-10-26T14:43:00Z">
-        <w:r>
-          <w:delText xml:space="preserve"> </w:delText>
-        </w:r>
-      </w:del>
-      <w:del w:id="252" w:author="Romano Linux Desktop" w:date="2018-10-26T14:44:00Z">
-        <w:r>
-          <w:rPr>
-            <w:rFonts w:cs="lucidatypewriter"/>
-            <w:color w:val="000000"/>
-          </w:rPr>
-          <w:delText>0.700046</w:delText>
-        </w:r>
-        <w:r>
-          <w:rPr>
-            <w:rFonts w:cs="lucidatypewriter"/>
-            <w:color w:val="000000"/>
-            <w:u w:val="single"/>
-          </w:rPr>
-          <w:delText>+</w:delText>
-        </w:r>
-        <w:r>
-          <w:rPr>
-            <w:rFonts w:cs="lucidatypewriter"/>
-            <w:color w:val="000000"/>
-          </w:rPr>
-          <w:delText>0.000006</w:delText>
-        </w:r>
-        <w:r>
-          <w:delText xml:space="preserve"> seconds</w:delText>
-        </w:r>
-      </w:del>
-      <w:r>
-        <w:t xml:space="preserve">); (iii) shows the consistency of the </w:t>
-      </w:r>
-      <w:del w:id="253" w:author="Romano Linux Desktop" w:date="2018-10-26T14:44:00Z">
-        <w:r>
-          <w:delText xml:space="preserve">length </w:delText>
-        </w:r>
-      </w:del>
-      <w:ins w:id="254" w:author="Romano Linux Desktop" w:date="2018-10-26T14:44:00Z">
-        <w:r>
-          <w:t>latency</w:t>
-        </w:r>
-        <w:r>
-          <w:t xml:space="preserve"> </w:t>
-        </w:r>
-      </w:ins>
-      <w:r>
-        <w:t xml:space="preserve">of the </w:t>
-      </w:r>
-      <w:del w:id="255" w:author="Romano Linux Desktop" w:date="2018-10-26T14:44:00Z">
-        <w:r>
-          <w:delText>conditioned-unconditioned</w:delText>
-        </w:r>
-      </w:del>
-      <w:ins w:id="256" w:author="Romano Linux Desktop" w:date="2018-10-26T14:44:00Z">
-        <w:r>
-          <w:t>tone</w:t>
-        </w:r>
-      </w:ins>
-      <w:r>
-        <w:t xml:space="preserve"> stimulus interval</w:t>
-      </w:r>
-      <w:ins w:id="257" w:author="Romano Linux Desktop" w:date="2018-10-26T14:45:00Z">
-        <w:r>
-          <w:t>, as measured by the TDT sytem</w:t>
-        </w:r>
-      </w:ins>
-      <w:r>
-        <w:t xml:space="preserve"> (</w:t>
-      </w:r>
-      <w:r>
-        <w:t xml:space="preserve">mean= </w:t>
-      </w:r>
-      <w:ins w:id="258" w:author="Romano Linux Desktop" w:date="2018-10-26T14:45:00Z">
-        <w:r>
-          <w:rPr>
-            <w:rFonts w:cs="lucidatypewriter"/>
-            <w:color w:val="000000"/>
-          </w:rPr>
-          <w:t xml:space="preserve">-0.004 </w:t>
-        </w:r>
-        <w:r>
-          <w:rPr>
-            <w:rFonts w:cs="lucidatypewriter"/>
-            <w:color w:val="000000"/>
-            <w:u w:val="single"/>
-            <w:rPrChange w:id="259" w:author="Romano Linux Desktop" w:date="2018-10-26T14:45:00Z">
-              <w:rPr>
-                <w:rFonts w:cs="lucidatypewriter"/>
-                <w:color w:val="000000"/>
-              </w:rPr>
-            </w:rPrChange>
-          </w:rPr>
-          <w:t>+</w:t>
-        </w:r>
-        <w:r>
-          <w:rPr>
-            <w:rFonts w:cs="lucidatypewriter"/>
-            <w:color w:val="000000"/>
-          </w:rPr>
-          <w:t xml:space="preserve"> 0.012 </w:t>
-        </w:r>
-      </w:ins>
-      <w:ins w:id="260" w:author="Romano Linux Desktop" w:date="2018-10-26T14:46:00Z">
-        <w:r>
-          <w:rPr>
-            <w:rFonts w:cs="lucidatypewriter"/>
-            <w:color w:val="000000"/>
-          </w:rPr>
-          <w:t>ms</w:t>
-        </w:r>
-      </w:ins>
-      <w:del w:id="261" w:author="Romano Linux Desktop" w:date="2018-10-26T14:45:00Z">
-        <w:r>
-          <w:rPr>
-            <w:rFonts w:cs="lucidatypewriter"/>
-            <w:color w:val="000000"/>
-          </w:rPr>
-          <w:delText>0.24999</w:delText>
-        </w:r>
-        <w:r>
-          <w:delText xml:space="preserve"> </w:delText>
-        </w:r>
-        <w:r>
-          <w:rPr>
-            <w:u w:val="single"/>
-          </w:rPr>
-          <w:delText>+</w:delText>
-        </w:r>
-        <w:r>
-          <w:rPr>
-            <w:rFonts w:cs="lucidatypewriter"/>
-            <w:color w:val="000000"/>
-          </w:rPr>
-          <w:delText>0.00002</w:delText>
-        </w:r>
-        <w:r>
-          <w:delText xml:space="preserve"> seconds</w:delText>
-        </w:r>
-      </w:del>
-      <w:ins w:id="262" w:author="Romano Linux Desktop" w:date="2018-10-26T14:46:00Z">
-        <w:r>
-          <w:t>, range=0.04 ms</w:t>
-        </w:r>
-      </w:ins>
-      <w:r>
-        <w:t>); (iv) shows the consistency of the length of the puff across all trials (mean</w:t>
-      </w:r>
-      <w:ins w:id="263" w:author="Romano Linux Desktop" w:date="2018-10-26T14:46:00Z">
-        <w:r>
-          <w:t xml:space="preserve"> </w:t>
-        </w:r>
-      </w:ins>
-      <w:r>
-        <w:t>=</w:t>
-      </w:r>
-      <w:r>
-        <w:t xml:space="preserve"> </w:t>
-      </w:r>
-      <w:del w:id="264" w:author="Romano Linux Desktop" w:date="2018-10-26T14:47:00Z">
-        <w:r>
-          <w:rPr>
-            <w:rFonts w:cs="lucidatypewriter"/>
-            <w:color w:val="000000"/>
-          </w:rPr>
-          <w:delText>0.</w:delText>
-        </w:r>
-      </w:del>
       <w:r>
         <w:rPr>
           <w:rFonts w:cs="lucidatypewriter"/>
           <w:color w:val="000000"/>
         </w:rPr>
-        <w:t>100</w:t>
-      </w:r>
-      <w:ins w:id="265" w:author="Romano Linux Desktop" w:date="2018-10-26T14:47:00Z">
-        <w:r>
-          <w:rPr>
-            <w:rFonts w:cs="lucidatypewriter"/>
-            <w:color w:val="000000"/>
-          </w:rPr>
-          <w:t>.</w:t>
-        </w:r>
-      </w:ins>
+        <w:t xml:space="preserve">7.6 </w:t>
+      </w:r>
       <w:r>
         <w:rPr>
           <w:rFonts w:cs="lucidatypewriter"/>
           <w:color w:val="000000"/>
-        </w:rPr>
-        <w:t>03</w:t>
-      </w:r>
-      <w:r>
-        <w:rPr>
           <w:u w:val="single"/>
         </w:rPr>
         <w:t>+</w:t>
       </w:r>
-      <w:del w:id="266" w:author="Romano Linux Desktop" w:date="2018-10-26T14:47:00Z">
-        <w:r>
-          <w:rPr>
-            <w:rFonts w:cs="lucidatypewriter"/>
-            <w:color w:val="000000"/>
-          </w:rPr>
-          <w:delText>0.00</w:delText>
-        </w:r>
-      </w:del>
+      <w:r>
+        <w:t xml:space="preserve"> </w:t>
+      </w:r>
+      <w:r>
+        <w:t>0.9 ms, range=2.9 ms</w:t>
+      </w:r>
+      <w:r>
+        <w:t xml:space="preserve">); (ii) shows the consistency of the length of </w:t>
+      </w:r>
+      <w:r>
+        <w:t>tone</w:t>
+      </w:r>
+      <w:r>
+        <w:t xml:space="preserve"> intervals across all trials (mean=</w:t>
+      </w:r>
+      <w:r>
+        <w:t xml:space="preserve">700 </w:t>
+      </w:r>
+      <w:r>
+        <w:rPr>
+          <w:u w:val="single"/>
+        </w:rPr>
+        <w:t>+</w:t>
+      </w:r>
+      <w:r>
+        <w:t xml:space="preserve"> 1 ms, range=2.9 ms</w:t>
+      </w:r>
+      <w:r>
+        <w:t xml:space="preserve">); (iii) shows the consistency of the </w:t>
+      </w:r>
+      <w:r>
+        <w:t>latency</w:t>
+      </w:r>
+      <w:r>
+        <w:t xml:space="preserve"> </w:t>
+      </w:r>
+      <w:r>
+        <w:t xml:space="preserve">of the </w:t>
+      </w:r>
+      <w:r>
+        <w:t>tone</w:t>
+      </w:r>
+      <w:r>
+        <w:t xml:space="preserve"> stimulus interval</w:t>
+      </w:r>
+      <w:r>
+        <w:t>, as measured by the TDT sytem</w:t>
+      </w:r>
+      <w:r>
+        <w:t xml:space="preserve"> (</w:t>
+      </w:r>
+      <w:r>
+        <w:t xml:space="preserve">mean= </w:t>
+      </w:r>
       <w:r>
         <w:rPr>
           <w:rFonts w:cs="lucidatypewriter"/>
           <w:color w:val="000000"/>
         </w:rPr>
-        <w:t>0</w:t>
-      </w:r>
-      <w:ins w:id="267" w:author="Romano Linux Desktop" w:date="2018-10-26T14:47:00Z">
-        <w:r>
-          <w:rPr>
-            <w:rFonts w:cs="lucidatypewriter"/>
-            <w:color w:val="000000"/>
-          </w:rPr>
-          <w:t>.</w:t>
-        </w:r>
-      </w:ins>
+        <w:t xml:space="preserve">-0.004 </w:t>
+      </w:r>
       <w:r>
         <w:rPr>
           <w:rFonts w:cs="lucidatypewriter"/>
           <w:color w:val="000000"/>
-        </w:rPr>
-        <w:t>02</w:t>
+          <w:u w:val="single"/>
+        </w:rPr>
+        <w:t>+</w:t>
       </w:r>
       <w:r>
         <w:rPr>
           <w:rFonts w:cs="lucidatypewriter"/>
           <w:color w:val="000000"/>
         </w:rPr>
-        <w:t xml:space="preserve"> </w:t>
-      </w:r>
-      <w:del w:id="268" w:author="Romano Linux Desktop" w:date="2018-10-26T14:47:00Z">
-        <w:r>
-          <w:rPr>
-            <w:rFonts w:cs="lucidatypewriter"/>
-            <w:color w:val="000000"/>
-          </w:rPr>
-          <w:delText>seconds</w:delText>
-        </w:r>
-      </w:del>
-      <w:ins w:id="269" w:author="Romano Linux Desktop" w:date="2018-10-26T14:47:00Z">
-        <w:r>
-          <w:rPr>
-            <w:rFonts w:cs="lucidatypewriter"/>
-            <w:color w:val="000000"/>
-          </w:rPr>
-          <w:t>ms</w:t>
-        </w:r>
-      </w:ins>
+        <w:t xml:space="preserve"> 0.012 </w:t>
+      </w:r>
+      <w:r>
+        <w:rPr>
+          <w:rFonts w:cs="lucidatypewriter"/>
+          <w:color w:val="000000"/>
+        </w:rPr>
+        <w:t>ms</w:t>
+      </w:r>
+      <w:r>
+        <w:t>, range=0.04 ms</w:t>
+      </w:r>
+      <w:r>
+        <w:t>); (iv) shows the consistency of the length of the puff across all trials (mean</w:t>
+      </w:r>
+      <w:r>
+        <w:t xml:space="preserve"> </w:t>
+      </w:r>
+      <w:r>
+        <w:t>=</w:t>
+      </w:r>
+      <w:r>
+        <w:t xml:space="preserve"> </w:t>
+      </w:r>
+      <w:r>
+        <w:rPr>
+          <w:rFonts w:cs="lucidatypewriter"/>
+          <w:color w:val="000000"/>
+        </w:rPr>
+        <w:t>100</w:t>
+      </w:r>
+      <w:r>
+        <w:rPr>
+          <w:rFonts w:cs="lucidatypewriter"/>
+          <w:color w:val="000000"/>
+        </w:rPr>
+        <w:t>.</w:t>
+      </w:r>
+      <w:r>
+        <w:rPr>
+          <w:rFonts w:cs="lucidatypewriter"/>
+          <w:color w:val="000000"/>
+        </w:rPr>
+        <w:t>03</w:t>
+      </w:r>
+      <w:r>
+        <w:rPr>
+          <w:u w:val="single"/>
+        </w:rPr>
+        <w:t>+</w:t>
+      </w:r>
+      <w:r>
+        <w:rPr>
+          <w:rFonts w:cs="lucidatypewriter"/>
+          <w:color w:val="000000"/>
+        </w:rPr>
+        <w:t>0</w:t>
+      </w:r>
+      <w:r>
+        <w:rPr>
+          <w:rFonts w:cs="lucidatypewriter"/>
+          <w:color w:val="000000"/>
+        </w:rPr>
+        <w:t>.</w:t>
+      </w:r>
+      <w:r>
+        <w:rPr>
+          <w:rFonts w:cs="lucidatypewriter"/>
+          <w:color w:val="000000"/>
+        </w:rPr>
+        <w:t>02</w:t>
+      </w:r>
+      <w:r>
+        <w:rPr>
+          <w:rFonts w:cs="lucidatypewriter"/>
+          <w:color w:val="000000"/>
+        </w:rPr>
+        <w:t xml:space="preserve"> </w:t>
+      </w:r>
+      <w:r>
+        <w:rPr>
+          <w:rFonts w:cs="lucidatypewriter"/>
+          <w:color w:val="000000"/>
+        </w:rPr>
+        <w:t>ms</w:t>
+      </w:r>
       <w:r>
         <w:t>)</w:t>
       </w:r>
@@ -6729,7 +5699,10 @@
         <w:t>+</w:t>
       </w:r>
       <w:r>
-        <w:t xml:space="preserve"> std)</w:t>
+        <w:t xml:space="preserve"> std</w:t>
+      </w:r>
+      <w:r>
+        <w:t>)</w:t>
       </w:r>
       <w:r>
         <w:t>.</w:t>
@@ -7205,6 +6178,7 @@
         <w:keepNext/>
       </w:pPr>
       <w:r>
+        <w:lastRenderedPageBreak/>
         <w:t>Table 2. Specialty components necessary to build a tone/light-puff system.</w:t>
       </w:r>
     </w:p>
@@ -7391,7 +6365,6 @@
                 <w:sz w:val="20"/>
                 <w:szCs w:val="20"/>
               </w:rPr>
-              <w:lastRenderedPageBreak/>
               <w:t>Teensy 3.2</w:t>
             </w:r>
           </w:p>
@@ -8088,6 +7061,7 @@
                 <w:rPr>
                   <w:noProof/>
                 </w:rPr>
+                <w:lastRenderedPageBreak/>
                 <w:t xml:space="preserve">Yoav, A., Kim, J. J., Brinks, D., Lou, S., Wu, H., Mostajo-Radji, M. A., . . . Cohen, A. E. (2018). All-Optical Electrophysiology Reveals Brain-State Dependent Changes in Hippocampal Subthreshold Dynamics and Excitability. </w:t>
               </w:r>
               <w:r>
@@ -8138,6 +7112,8 @@
       <w:pPr>
         <w:pStyle w:val="CommentText"/>
       </w:pPr>
+      <w:bookmarkStart w:id="2" w:name="_GoBack"/>
+      <w:bookmarkEnd w:id="2"/>
       <w:r>
         <w:rPr>
           <w:rStyle w:val="CommentReference"/>
@@ -8162,54 +7138,6 @@
       </w:r>
       <w:r>
         <w:t>Yes, that’s a great idea, I’ve been trying to write around that because I don’t have any idea what labview can do</w:t>
-      </w:r>
-    </w:p>
-  </w:comment>
-  <w:comment w:id="166" w:author="howard" w:date="2018-10-25T11:20:00Z" w:initials="h">
-    <w:p>
-      <w:pPr>
-        <w:pStyle w:val="CommentText"/>
-      </w:pPr>
-      <w:r>
-        <w:rPr>
-          <w:rStyle w:val="CommentReference"/>
-        </w:rPr>
-        <w:annotationRef/>
-      </w:r>
-      <w:r>
-        <w:t>Check figures</w:t>
-      </w:r>
-    </w:p>
-  </w:comment>
-  <w:comment w:id="184" w:author="howard" w:date="2018-10-25T11:20:00Z" w:initials="h">
-    <w:p>
-      <w:pPr>
-        <w:pStyle w:val="CommentText"/>
-      </w:pPr>
-      <w:r>
-        <w:rPr>
-          <w:rStyle w:val="CommentReference"/>
-        </w:rPr>
-        <w:annotationRef/>
-      </w:r>
-      <w:r>
-        <w:t>This might be an example of discussing a med associates or colburn system that has up to 10ms precision making the teensy a viable alternative to more custom operant software commercially available.</w:t>
-      </w:r>
-    </w:p>
-  </w:comment>
-  <w:comment w:id="217" w:author="howard" w:date="2018-10-25T11:20:00Z" w:initials="h">
-    <w:p>
-      <w:pPr>
-        <w:pStyle w:val="CommentText"/>
-      </w:pPr>
-      <w:r>
-        <w:rPr>
-          <w:rStyle w:val="CommentReference"/>
-        </w:rPr>
-        <w:annotationRef/>
-      </w:r>
-      <w:r>
-        <w:t>Here is where I would expand on this. Talk about their conclusion and how it could be interpreted as jitter</w:t>
       </w:r>
     </w:p>
   </w:comment>
@@ -8220,9 +7148,6 @@
 <w15:commentsEx xmlns:wpc="http://schemas.microsoft.com/office/word/2010/wordprocessingCanvas" xmlns:mc="http://schemas.openxmlformats.org/markup-compatibility/2006" xmlns:o="urn:schemas-microsoft-com:office:office" xmlns:r="http://schemas.openxmlformats.org/officeDocument/2006/relationships" xmlns:m="http://schemas.openxmlformats.org/officeDocument/2006/math" xmlns:v="urn:schemas-microsoft-com:vml" xmlns:wp14="http://schemas.microsoft.com/office/word/2010/wordprocessingDrawing" xmlns:wp="http://schemas.openxmlformats.org/drawingml/2006/wordprocessingDrawing" xmlns:w10="urn:schemas-microsoft-com:office:word" xmlns:w="http://schemas.openxmlformats.org/wordprocessingml/2006/main" xmlns:w14="http://schemas.microsoft.com/office/word/2010/wordml" xmlns:w15="http://schemas.microsoft.com/office/word/2012/wordml" xmlns:wpg="http://schemas.microsoft.com/office/word/2010/wordprocessingGroup" xmlns:wpi="http://schemas.microsoft.com/office/word/2010/wordprocessingInk" xmlns:wne="http://schemas.microsoft.com/office/word/2006/wordml" xmlns:wps="http://schemas.microsoft.com/office/word/2010/wordprocessingShape" mc:Ignorable="w14 w15 wp14">
   <w15:commentEx w15:paraId="20FD8AFF" w15:done="0"/>
   <w15:commentEx w15:paraId="0AF3DA97" w15:paraIdParent="20FD8AFF" w15:done="0"/>
-  <w15:commentEx w15:paraId="50ECA5E4" w15:done="0"/>
-  <w15:commentEx w15:paraId="463DA201" w15:done="0"/>
-  <w15:commentEx w15:paraId="677894B5" w15:done="0"/>
 </w15:commentsEx>
 </file>
 
@@ -8701,9 +7626,6 @@
 <w15:people xmlns:wpc="http://schemas.microsoft.com/office/word/2010/wordprocessingCanvas" xmlns:mc="http://schemas.openxmlformats.org/markup-compatibility/2006" xmlns:o="urn:schemas-microsoft-com:office:office" xmlns:r="http://schemas.openxmlformats.org/officeDocument/2006/relationships" xmlns:m="http://schemas.openxmlformats.org/officeDocument/2006/math" xmlns:v="urn:schemas-microsoft-com:vml" xmlns:wp14="http://schemas.microsoft.com/office/word/2010/wordprocessingDrawing" xmlns:wp="http://schemas.openxmlformats.org/drawingml/2006/wordprocessingDrawing" xmlns:w10="urn:schemas-microsoft-com:office:word" xmlns:w="http://schemas.openxmlformats.org/wordprocessingml/2006/main" xmlns:w14="http://schemas.microsoft.com/office/word/2010/wordml" xmlns:w15="http://schemas.microsoft.com/office/word/2012/wordml" xmlns:wpg="http://schemas.microsoft.com/office/word/2010/wordprocessingGroup" xmlns:wpi="http://schemas.microsoft.com/office/word/2010/wordprocessingInk" xmlns:wne="http://schemas.microsoft.com/office/word/2006/wordml" xmlns:wps="http://schemas.microsoft.com/office/word/2010/wordprocessingShape" mc:Ignorable="w14 w15 wp14">
   <w15:person w15:author="Michael Romano">
     <w15:presenceInfo w15:providerId="None" w15:userId="Michael Romano"/>
-  </w15:person>
-  <w15:person w15:author="Romano Linux Desktop">
-    <w15:presenceInfo w15:providerId="None" w15:userId="Romano Linux Desktop"/>
   </w15:person>
 </w15:people>
 </file>
@@ -10126,7 +9048,7 @@
 </file>
 
 <file path=customXml/itemProps1.xml><?xml version="1.0" encoding="utf-8"?>
-<ds:datastoreItem xmlns:ds="http://schemas.openxmlformats.org/officeDocument/2006/customXml" ds:itemID="{B638EEC3-8B7F-4248-8E50-A6AE307F29E1}">
+<ds:datastoreItem xmlns:ds="http://schemas.openxmlformats.org/officeDocument/2006/customXml" ds:itemID="{B591DD30-2F48-4C45-A0AF-DD0C7BF4A3E9}">
   <ds:schemaRefs>
     <ds:schemaRef ds:uri="http://schemas.openxmlformats.org/officeDocument/2006/bibliography"/>
   </ds:schemaRefs>

</xml_diff>